<commit_message>
make yield fig for manu
</commit_message>
<xml_diff>
--- a/manu/2021(June) INRC report.docx
+++ b/manu/2021(June) INRC report.docx
@@ -1,6 +1,6 @@
 
 <file path=word/document.xml><?xml version="1.0" encoding="utf-8"?>
-<w:document xmlns:wpc="http://schemas.microsoft.com/office/word/2010/wordprocessingCanvas" xmlns:cx="http://schemas.microsoft.com/office/drawing/2014/chartex" xmlns:cx1="http://schemas.microsoft.com/office/drawing/2015/9/8/chartex" xmlns:cx2="http://schemas.microsoft.com/office/drawing/2015/10/21/chartex" xmlns:cx3="http://schemas.microsoft.com/office/drawing/2016/5/9/chartex" xmlns:cx4="http://schemas.microsoft.com/office/drawing/2016/5/10/chartex" xmlns:cx5="http://schemas.microsoft.com/office/drawing/2016/5/11/chartex" xmlns:cx6="http://schemas.microsoft.com/office/drawing/2016/5/12/chartex" xmlns:cx7="http://schemas.microsoft.com/office/drawing/2016/5/13/chartex" xmlns:cx8="http://schemas.microsoft.com/office/drawing/2016/5/14/chartex" xmlns:mc="http://schemas.openxmlformats.org/markup-compatibility/2006" xmlns:aink="http://schemas.microsoft.com/office/drawing/2016/ink" xmlns:am3d="http://schemas.microsoft.com/office/drawing/2017/model3d" xmlns:o="urn:schemas-microsoft-com:office:office" xmlns:r="http://schemas.openxmlformats.org/officeDocument/2006/relationships" xmlns:m="http://schemas.openxmlformats.org/officeDocument/2006/math" xmlns:v="urn:schemas-microsoft-com:vml" xmlns:wp14="http://schemas.microsoft.com/office/word/2010/wordprocessingDrawing" xmlns:wp="http://schemas.openxmlformats.org/drawingml/2006/wordprocessingDrawing" xmlns:w10="urn:schemas-microsoft-com:office:word" xmlns:w="http://schemas.openxmlformats.org/wordprocessingml/2006/main" xmlns:w14="http://schemas.microsoft.com/office/word/2010/wordml" xmlns:w15="http://schemas.microsoft.com/office/word/2012/wordml" xmlns:w16cex="http://schemas.microsoft.com/office/word/2018/wordml/cex" xmlns:w16cid="http://schemas.microsoft.com/office/word/2016/wordml/cid" xmlns:w16="http://schemas.microsoft.com/office/word/2018/wordml" xmlns:w16sdtdh="http://schemas.microsoft.com/office/word/2020/wordml/sdtdatahash" xmlns:w16se="http://schemas.microsoft.com/office/word/2015/wordml/symex" xmlns:wpg="http://schemas.microsoft.com/office/word/2010/wordprocessingGroup" xmlns:wpi="http://schemas.microsoft.com/office/word/2010/wordprocessingInk" xmlns:wne="http://schemas.microsoft.com/office/word/2006/wordml" xmlns:wps="http://schemas.microsoft.com/office/word/2010/wordprocessingShape" mc:Ignorable="w14 w15 w16se w16cid w16 w16cex w16sdtdh wp14">
+<w:document xmlns:wpc="http://schemas.microsoft.com/office/word/2010/wordprocessingCanvas" xmlns:cx="http://schemas.microsoft.com/office/drawing/2014/chartex" xmlns:cx1="http://schemas.microsoft.com/office/drawing/2015/9/8/chartex" xmlns:mc="http://schemas.openxmlformats.org/markup-compatibility/2006" xmlns:o="urn:schemas-microsoft-com:office:office" xmlns:r="http://schemas.openxmlformats.org/officeDocument/2006/relationships" xmlns:m="http://schemas.openxmlformats.org/officeDocument/2006/math" xmlns:v="urn:schemas-microsoft-com:vml" xmlns:wp14="http://schemas.microsoft.com/office/word/2010/wordprocessingDrawing" xmlns:wp="http://schemas.openxmlformats.org/drawingml/2006/wordprocessingDrawing" xmlns:w10="urn:schemas-microsoft-com:office:word" xmlns:w="http://schemas.openxmlformats.org/wordprocessingml/2006/main" xmlns:w14="http://schemas.microsoft.com/office/word/2010/wordml" xmlns:w15="http://schemas.microsoft.com/office/word/2012/wordml" xmlns:w16se="http://schemas.microsoft.com/office/word/2015/wordml/symex" xmlns:wpg="http://schemas.microsoft.com/office/word/2010/wordprocessingGroup" xmlns:wpi="http://schemas.microsoft.com/office/word/2010/wordprocessingInk" xmlns:wne="http://schemas.microsoft.com/office/word/2006/wordml" xmlns:wps="http://schemas.microsoft.com/office/word/2010/wordprocessingShape" mc:Ignorable="w14 w15 w16se wp14">
   <w:body>
     <w:p>
       <w:pPr>
@@ -311,17 +311,68 @@
         </w:rPr>
       </w:pPr>
     </w:p>
+    <w:p>
+      <w:pPr>
+        <w:rPr>
+          <w:ins w:id="27" w:author="Nichols, Virginia A" w:date="2021-07-23T12:44:00Z"/>
+        </w:rPr>
+      </w:pPr>
+      <w:ins w:id="28" w:author="Nichols, Virginia A" w:date="2021-07-23T12:44:00Z">
+        <w:r>
+          <w:rPr>
+            <w:noProof/>
+          </w:rPr>
+          <w:drawing>
+            <wp:inline distT="0" distB="0" distL="0" distR="0" wp14:anchorId="24411FF8" wp14:editId="71742AC2">
+              <wp:extent cx="3467100" cy="1933575"/>
+              <wp:effectExtent l="0" t="0" r="0" b="9525"/>
+              <wp:docPr id="1" name="Picture 1"/>
+              <wp:cNvGraphicFramePr>
+                <a:graphicFrameLocks xmlns:a="http://schemas.openxmlformats.org/drawingml/2006/main" noChangeAspect="1"/>
+              </wp:cNvGraphicFramePr>
+              <a:graphic xmlns:a="http://schemas.openxmlformats.org/drawingml/2006/main">
+                <a:graphicData uri="http://schemas.openxmlformats.org/drawingml/2006/picture">
+                  <pic:pic xmlns:pic="http://schemas.openxmlformats.org/drawingml/2006/picture">
+                    <pic:nvPicPr>
+                      <pic:cNvPr id="1" name=""/>
+                      <pic:cNvPicPr/>
+                    </pic:nvPicPr>
+                    <pic:blipFill>
+                      <a:blip r:embed="rId6"/>
+                      <a:stretch>
+                        <a:fillRect/>
+                      </a:stretch>
+                    </pic:blipFill>
+                    <pic:spPr>
+                      <a:xfrm>
+                        <a:off x="0" y="0"/>
+                        <a:ext cx="3467100" cy="1933575"/>
+                      </a:xfrm>
+                      <a:prstGeom prst="rect">
+                        <a:avLst/>
+                      </a:prstGeom>
+                    </pic:spPr>
+                  </pic:pic>
+                </a:graphicData>
+              </a:graphic>
+            </wp:inline>
+          </w:drawing>
+        </w:r>
+        <w:bookmarkStart w:id="29" w:name="_GoBack"/>
+        <w:bookmarkEnd w:id="29"/>
+      </w:ins>
+    </w:p>
     <w:p/>
     <w:p>
       <w:pPr>
         <w:rPr>
-          <w:ins w:id="27" w:author="Liebman, Matthew Z [AGRON]" w:date="2021-05-04T13:46:00Z"/>
+          <w:ins w:id="30" w:author="Liebman, Matthew Z [AGRON]" w:date="2021-05-04T13:46:00Z"/>
         </w:rPr>
       </w:pPr>
       <w:r>
         <w:t xml:space="preserve">Maximum corn root depth was </w:t>
       </w:r>
-      <w:del w:id="28" w:author="Liebman, Matthew Z [AGRON]" w:date="2021-05-04T13:55:00Z">
+      <w:del w:id="31" w:author="Liebman, Matthew Z [AGRON]" w:date="2021-05-04T13:55:00Z">
         <w:r>
           <w:delText xml:space="preserve">also </w:delText>
         </w:r>
@@ -329,7 +380,7 @@
       <w:r>
         <w:t xml:space="preserve">measured throughout the 2018-2020 cropping seasons in both rotation systems. Maximum </w:t>
       </w:r>
-      <w:del w:id="29" w:author="Liebman, Matthew Z [AGRON]" w:date="2021-05-04T13:55:00Z">
+      <w:del w:id="32" w:author="Liebman, Matthew Z [AGRON]" w:date="2021-05-04T13:55:00Z">
         <w:r>
           <w:delText xml:space="preserve">corn </w:delText>
         </w:r>
@@ -358,37 +409,37 @@
       <w:r>
         <w:t xml:space="preserve"> Maximum root extension was determined visually and quantified with a meter stick.</w:t>
       </w:r>
-      <w:ins w:id="30" w:author="Liebman, Matthew Z [AGRON]" w:date="2021-05-04T13:46:00Z">
+      <w:ins w:id="33" w:author="Liebman, Matthew Z [AGRON]" w:date="2021-05-04T13:46:00Z">
         <w:r>
           <w:t xml:space="preserve"> Maximum root depth differed among years (p&lt;0.0001) and rotation systems (p=0.0013), but no year x rotation system interaction occurred (p=0.6</w:t>
         </w:r>
       </w:ins>
-      <w:ins w:id="31" w:author="Liebman, Matthew Z [AGRON]" w:date="2021-05-04T13:56:00Z">
+      <w:ins w:id="34" w:author="Liebman, Matthew Z [AGRON]" w:date="2021-05-04T13:56:00Z">
         <w:r>
           <w:t>6</w:t>
         </w:r>
       </w:ins>
-      <w:ins w:id="32" w:author="Liebman, Matthew Z [AGRON]" w:date="2021-05-04T13:46:00Z">
+      <w:ins w:id="35" w:author="Liebman, Matthew Z [AGRON]" w:date="2021-05-04T13:46:00Z">
         <w:r>
           <w:t>). Averaged over rotation treatments, root depth was greatest in 2019 (102.5 cm), least in 2018 (53.</w:t>
         </w:r>
       </w:ins>
-      <w:ins w:id="33" w:author="Liebman, Matthew Z [AGRON]" w:date="2021-05-04T14:08:00Z">
+      <w:ins w:id="36" w:author="Liebman, Matthew Z [AGRON]" w:date="2021-05-04T14:08:00Z">
         <w:r>
           <w:t>7</w:t>
         </w:r>
       </w:ins>
-      <w:ins w:id="34" w:author="Liebman, Matthew Z [AGRON]" w:date="2021-05-04T13:46:00Z">
+      <w:ins w:id="37" w:author="Liebman, Matthew Z [AGRON]" w:date="2021-05-04T13:46:00Z">
         <w:r>
           <w:t xml:space="preserve"> cm), and intermediate in 2020 (90.0 cm). Averaged over years, maximum root depth was 14% higher in the 4-year rotation (87.4 cm) than </w:t>
         </w:r>
       </w:ins>
-      <w:ins w:id="35" w:author="Liebman, Matthew Z [AGRON]" w:date="2021-05-04T13:57:00Z">
+      <w:ins w:id="38" w:author="Liebman, Matthew Z [AGRON]" w:date="2021-05-04T13:57:00Z">
         <w:r>
           <w:t xml:space="preserve">in </w:t>
         </w:r>
       </w:ins>
-      <w:ins w:id="36" w:author="Liebman, Matthew Z [AGRON]" w:date="2021-05-04T13:46:00Z">
+      <w:ins w:id="39" w:author="Liebman, Matthew Z [AGRON]" w:date="2021-05-04T13:46:00Z">
         <w:r>
           <w:t xml:space="preserve">the 2-year rotation (76.7 cm). These observations corroborated our hypothesis that maximum corn root depth would be greater for corn following alfalfa in the 4-year rotation than following soybean in the 2-year rotation. </w:t>
         </w:r>
@@ -397,7 +448,7 @@
     <w:p>
       <w:pPr>
         <w:rPr>
-          <w:del w:id="37" w:author="Liebman, Matthew Z [AGRON]" w:date="2021-05-04T13:57:00Z"/>
+          <w:del w:id="40" w:author="Liebman, Matthew Z [AGRON]" w:date="2021-05-04T13:57:00Z"/>
         </w:rPr>
       </w:pPr>
     </w:p>
@@ -405,7 +456,7 @@
     <w:p>
       <w:pPr>
         <w:rPr>
-          <w:ins w:id="38" w:author="Liebman, Matthew Z [AGRON]" w:date="2021-05-04T14:22:00Z"/>
+          <w:ins w:id="41" w:author="Liebman, Matthew Z [AGRON]" w:date="2021-05-04T14:22:00Z"/>
         </w:rPr>
       </w:pPr>
       <w:r>
@@ -435,7 +486,7 @@
       <w:r>
         <w:t xml:space="preserve"> </w:t>
       </w:r>
-      <w:ins w:id="39" w:author="Liebman, Matthew Z [AGRON]" w:date="2021-05-04T14:18:00Z">
+      <w:ins w:id="42" w:author="Liebman, Matthew Z [AGRON]" w:date="2021-05-04T14:18:00Z">
         <w:r>
           <w:t>Corn yield was affected by a significant year x rotation interaction (</w:t>
         </w:r>
@@ -443,19 +494,19 @@
           <w:t>p=0.0096)</w:t>
         </w:r>
       </w:ins>
-      <w:ins w:id="40" w:author="Liebman, Matthew Z [AGRON]" w:date="2021-05-04T14:19:00Z">
+      <w:ins w:id="43" w:author="Liebman, Matthew Z [AGRON]" w:date="2021-05-04T14:19:00Z">
         <w:r>
           <w:t>:</w:t>
         </w:r>
       </w:ins>
-      <w:ins w:id="41" w:author="Liebman, Matthew Z [AGRON]" w:date="2021-05-04T14:18:00Z">
+      <w:ins w:id="44" w:author="Liebman, Matthew Z [AGRON]" w:date="2021-05-04T14:18:00Z">
         <w:r>
           <w:t xml:space="preserve"> </w:t>
         </w:r>
       </w:ins>
-      <w:moveToRangeStart w:id="42" w:author="Liebman, Matthew Z [AGRON]" w:date="2021-05-04T13:57:00Z" w:name="move71029080"/>
-      <w:moveTo w:id="43" w:author="Liebman, Matthew Z [AGRON]" w:date="2021-05-04T13:57:00Z">
-        <w:del w:id="44" w:author="Liebman, Matthew Z [AGRON]" w:date="2021-05-04T14:19:00Z">
+      <w:moveToRangeStart w:id="45" w:author="Liebman, Matthew Z [AGRON]" w:date="2021-05-04T13:57:00Z" w:name="move71029080"/>
+      <w:moveTo w:id="46" w:author="Liebman, Matthew Z [AGRON]" w:date="2021-05-04T13:57:00Z">
+        <w:del w:id="47" w:author="Liebman, Matthew Z [AGRON]" w:date="2021-05-04T14:19:00Z">
           <w:r>
             <w:delText xml:space="preserve">Corn </w:delText>
           </w:r>
@@ -463,18 +514,18 @@
         <w:r>
           <w:t>yield was 23% greater (p=0.000</w:t>
         </w:r>
-        <w:del w:id="45" w:author="Liebman, Matthew Z [AGRON]" w:date="2021-05-04T14:20:00Z">
+        <w:del w:id="48" w:author="Liebman, Matthew Z [AGRON]" w:date="2021-05-04T14:20:00Z">
           <w:r>
             <w:delText>2</w:delText>
           </w:r>
         </w:del>
       </w:moveTo>
-      <w:ins w:id="46" w:author="Liebman, Matthew Z [AGRON]" w:date="2021-05-04T14:20:00Z">
+      <w:ins w:id="49" w:author="Liebman, Matthew Z [AGRON]" w:date="2021-05-04T14:20:00Z">
         <w:r>
           <w:t>6</w:t>
         </w:r>
       </w:ins>
-      <w:moveTo w:id="47" w:author="Liebman, Matthew Z [AGRON]" w:date="2021-05-04T13:57:00Z">
+      <w:moveTo w:id="50" w:author="Liebman, Matthew Z [AGRON]" w:date="2021-05-04T13:57:00Z">
         <w:r>
           <w:t>) in the 4-year rotation (14.0 Mg ha</w:t>
         </w:r>
@@ -496,33 +547,33 @@
         <w:r>
           <w:t>) in 2018 but did not differ between rotation systems in 2019 (p=0.</w:t>
         </w:r>
-        <w:del w:id="48" w:author="Liebman, Matthew Z [AGRON]" w:date="2021-05-04T14:20:00Z">
+        <w:del w:id="51" w:author="Liebman, Matthew Z [AGRON]" w:date="2021-05-04T14:20:00Z">
           <w:r>
             <w:delText>5941</w:delText>
           </w:r>
         </w:del>
       </w:moveTo>
-      <w:ins w:id="49" w:author="Liebman, Matthew Z [AGRON]" w:date="2021-05-04T14:20:00Z">
+      <w:ins w:id="52" w:author="Liebman, Matthew Z [AGRON]" w:date="2021-05-04T14:20:00Z">
         <w:r>
           <w:t>62</w:t>
         </w:r>
       </w:ins>
-      <w:moveTo w:id="50" w:author="Liebman, Matthew Z [AGRON]" w:date="2021-05-04T13:57:00Z">
+      <w:moveTo w:id="53" w:author="Liebman, Matthew Z [AGRON]" w:date="2021-05-04T13:57:00Z">
         <w:r>
           <w:t>) and 2020 (p=0.5</w:t>
         </w:r>
-        <w:del w:id="51" w:author="Liebman, Matthew Z [AGRON]" w:date="2021-05-04T14:20:00Z">
+        <w:del w:id="54" w:author="Liebman, Matthew Z [AGRON]" w:date="2021-05-04T14:20:00Z">
           <w:r>
             <w:delText>379</w:delText>
           </w:r>
         </w:del>
       </w:moveTo>
-      <w:ins w:id="52" w:author="Liebman, Matthew Z [AGRON]" w:date="2021-05-04T14:20:00Z">
+      <w:ins w:id="55" w:author="Liebman, Matthew Z [AGRON]" w:date="2021-05-04T14:20:00Z">
         <w:r>
           <w:t>6</w:t>
         </w:r>
       </w:ins>
-      <w:moveTo w:id="53" w:author="Liebman, Matthew Z [AGRON]" w:date="2021-05-04T13:57:00Z">
+      <w:moveTo w:id="56" w:author="Liebman, Matthew Z [AGRON]" w:date="2021-05-04T13:57:00Z">
         <w:r>
           <w:t>). Averaged over rotation systems, mean corn yield in both of the latter two years was 12.6 Mg ha</w:t>
         </w:r>
@@ -540,164 +591,163 @@
     <w:p>
       <w:pPr>
         <w:rPr>
-          <w:ins w:id="54" w:author="Liebman, Matthew Z [AGRON]" w:date="2021-05-04T14:22:00Z"/>
-        </w:rPr>
-      </w:pPr>
-    </w:p>
-    <w:p>
-      <w:pPr>
-        <w:rPr>
-          <w:moveTo w:id="55" w:author="Liebman, Matthew Z [AGRON]" w:date="2021-05-04T13:57:00Z"/>
-        </w:rPr>
-      </w:pPr>
-      <w:ins w:id="56" w:author="Liebman, Matthew Z [AGRON]" w:date="2021-05-04T14:23:00Z">
-        <w:r>
-          <w:lastRenderedPageBreak/>
+          <w:ins w:id="57" w:author="Liebman, Matthew Z [AGRON]" w:date="2021-05-04T14:22:00Z"/>
+        </w:rPr>
+      </w:pPr>
+    </w:p>
+    <w:p>
+      <w:pPr>
+        <w:rPr>
+          <w:moveTo w:id="58" w:author="Liebman, Matthew Z [AGRON]" w:date="2021-05-04T13:57:00Z"/>
+        </w:rPr>
+      </w:pPr>
+      <w:ins w:id="59" w:author="Liebman, Matthew Z [AGRON]" w:date="2021-05-04T14:23:00Z">
+        <w:r>
           <w:t>Taken together, data from this project indicate that co</w:t>
         </w:r>
       </w:ins>
-      <w:ins w:id="57" w:author="Liebman, Matthew Z [AGRON]" w:date="2021-05-04T14:24:00Z">
+      <w:ins w:id="60" w:author="Liebman, Matthew Z [AGRON]" w:date="2021-05-04T14:24:00Z">
         <w:r>
           <w:t>mpared</w:t>
         </w:r>
       </w:ins>
-      <w:ins w:id="58" w:author="Liebman, Matthew Z [AGRON]" w:date="2021-05-04T14:23:00Z">
+      <w:ins w:id="61" w:author="Liebman, Matthew Z [AGRON]" w:date="2021-05-04T14:23:00Z">
         <w:r>
           <w:t xml:space="preserve"> with corn following soybean in a 2-year rotation</w:t>
         </w:r>
       </w:ins>
-      <w:ins w:id="59" w:author="Liebman, Matthew Z [AGRON]" w:date="2021-05-04T14:24:00Z">
+      <w:ins w:id="62" w:author="Liebman, Matthew Z [AGRON]" w:date="2021-05-04T14:24:00Z">
         <w:r>
           <w:t>, corn following alfalfa in a 4-year rotation had longer roots</w:t>
         </w:r>
       </w:ins>
-      <w:ins w:id="60" w:author="Liebman, Matthew Z [AGRON]" w:date="2021-05-04T14:25:00Z">
+      <w:ins w:id="63" w:author="Liebman, Matthew Z [AGRON]" w:date="2021-05-04T14:25:00Z">
         <w:r>
           <w:t xml:space="preserve"> and </w:t>
         </w:r>
       </w:ins>
-      <w:ins w:id="61" w:author="Liebman, Matthew Z [AGRON]" w:date="2021-05-04T14:24:00Z">
+      <w:ins w:id="64" w:author="Liebman, Matthew Z [AGRON]" w:date="2021-05-04T14:24:00Z">
         <w:r>
           <w:t>produced yields that were as high or higher</w:t>
         </w:r>
       </w:ins>
-      <w:ins w:id="62" w:author="Liebman, Matthew Z [AGRON]" w:date="2021-05-04T14:25:00Z">
+      <w:ins w:id="65" w:author="Liebman, Matthew Z [AGRON]" w:date="2021-05-04T14:25:00Z">
         <w:r>
           <w:t xml:space="preserve">. The data also suggest that corn in the </w:t>
         </w:r>
       </w:ins>
-      <w:ins w:id="63" w:author="Liebman, Matthew Z [AGRON]" w:date="2021-05-04T14:29:00Z">
+      <w:ins w:id="66" w:author="Liebman, Matthew Z [AGRON]" w:date="2021-05-04T14:29:00Z">
         <w:r>
           <w:t>4-year</w:t>
         </w:r>
       </w:ins>
-      <w:ins w:id="64" w:author="Liebman, Matthew Z [AGRON]" w:date="2021-05-04T14:25:00Z">
+      <w:ins w:id="67" w:author="Liebman, Matthew Z [AGRON]" w:date="2021-05-04T14:25:00Z">
         <w:r>
           <w:t xml:space="preserve"> rotation invested less biomass in </w:t>
         </w:r>
       </w:ins>
-      <w:ins w:id="65" w:author="Liebman, Matthew Z [AGRON]" w:date="2021-05-04T14:26:00Z">
+      <w:ins w:id="68" w:author="Liebman, Matthew Z [AGRON]" w:date="2021-05-04T14:26:00Z">
         <w:r>
           <w:t xml:space="preserve">roots than did corn in the </w:t>
         </w:r>
       </w:ins>
-      <w:ins w:id="66" w:author="Liebman, Matthew Z [AGRON]" w:date="2021-05-04T14:29:00Z">
+      <w:ins w:id="69" w:author="Liebman, Matthew Z [AGRON]" w:date="2021-05-04T14:29:00Z">
         <w:r>
           <w:t>2-year</w:t>
         </w:r>
       </w:ins>
-      <w:ins w:id="67" w:author="Liebman, Matthew Z [AGRON]" w:date="2021-05-04T14:26:00Z">
+      <w:ins w:id="70" w:author="Liebman, Matthew Z [AGRON]" w:date="2021-05-04T14:26:00Z">
         <w:r>
           <w:t xml:space="preserve"> rotation</w:t>
         </w:r>
       </w:ins>
-      <w:ins w:id="68" w:author="Liebman, Matthew Z [AGRON]" w:date="2021-05-04T14:28:00Z">
+      <w:ins w:id="71" w:author="Liebman, Matthew Z [AGRON]" w:date="2021-05-04T14:28:00Z">
         <w:r>
           <w:t>.</w:t>
         </w:r>
       </w:ins>
-      <w:ins w:id="69" w:author="Liebman, Matthew Z [AGRON]" w:date="2021-05-04T14:26:00Z">
+      <w:ins w:id="72" w:author="Liebman, Matthew Z [AGRON]" w:date="2021-05-04T14:26:00Z">
         <w:r>
           <w:t xml:space="preserve"> </w:t>
         </w:r>
       </w:ins>
-      <w:ins w:id="70" w:author="Liebman, Matthew Z [AGRON]" w:date="2021-05-04T14:33:00Z">
+      <w:ins w:id="73" w:author="Liebman, Matthew Z [AGRON]" w:date="2021-05-04T14:33:00Z">
         <w:r>
           <w:t>Possible</w:t>
         </w:r>
       </w:ins>
-      <w:ins w:id="71" w:author="Liebman, Matthew Z [AGRON]" w:date="2021-05-04T14:32:00Z">
+      <w:ins w:id="74" w:author="Liebman, Matthew Z [AGRON]" w:date="2021-05-04T14:32:00Z">
         <w:r>
           <w:t xml:space="preserve"> differences between rotation systems in patterns of biomass allo</w:t>
         </w:r>
       </w:ins>
-      <w:ins w:id="72" w:author="Liebman, Matthew Z [AGRON]" w:date="2021-05-04T14:33:00Z">
+      <w:ins w:id="75" w:author="Liebman, Matthew Z [AGRON]" w:date="2021-05-04T14:33:00Z">
         <w:r>
           <w:t>cation</w:t>
         </w:r>
       </w:ins>
-      <w:ins w:id="73" w:author="Liebman, Matthew Z [AGRON]" w:date="2021-05-04T14:26:00Z">
+      <w:ins w:id="76" w:author="Liebman, Matthew Z [AGRON]" w:date="2021-05-04T14:26:00Z">
         <w:r>
           <w:t xml:space="preserve"> merit more attention</w:t>
         </w:r>
       </w:ins>
-      <w:ins w:id="74" w:author="Liebman, Matthew Z [AGRON]" w:date="2021-05-04T14:27:00Z">
+      <w:ins w:id="77" w:author="Liebman, Matthew Z [AGRON]" w:date="2021-05-04T14:27:00Z">
         <w:r>
           <w:t xml:space="preserve"> </w:t>
         </w:r>
       </w:ins>
-      <w:ins w:id="75" w:author="Liebman, Matthew Z [AGRON]" w:date="2021-05-04T14:32:00Z">
+      <w:ins w:id="78" w:author="Liebman, Matthew Z [AGRON]" w:date="2021-05-04T14:32:00Z">
         <w:r>
           <w:t>in</w:t>
         </w:r>
       </w:ins>
-      <w:ins w:id="76" w:author="Liebman, Matthew Z [AGRON]" w:date="2021-05-04T14:27:00Z">
+      <w:ins w:id="79" w:author="Liebman, Matthew Z [AGRON]" w:date="2021-05-04T14:27:00Z">
         <w:r>
           <w:t xml:space="preserve"> </w:t>
         </w:r>
       </w:ins>
-      <w:ins w:id="77" w:author="Liebman, Matthew Z [AGRON]" w:date="2021-05-04T14:32:00Z">
+      <w:ins w:id="80" w:author="Liebman, Matthew Z [AGRON]" w:date="2021-05-04T14:32:00Z">
         <w:r>
           <w:t>future research activities.</w:t>
         </w:r>
       </w:ins>
     </w:p>
-    <w:moveToRangeEnd w:id="42"/>
-    <w:p>
-      <w:pPr>
-        <w:rPr>
-          <w:del w:id="78" w:author="Liebman, Matthew Z [AGRON]" w:date="2021-05-04T14:04:00Z"/>
-        </w:rPr>
-      </w:pPr>
-    </w:p>
-    <w:p>
-      <w:pPr>
-        <w:rPr>
-          <w:ins w:id="79" w:author="Liebman, Matthew Z [AGRON]" w:date="2021-05-04T14:40:00Z"/>
-        </w:rPr>
-      </w:pPr>
-    </w:p>
-    <w:p>
-      <w:pPr>
-        <w:rPr>
-          <w:ins w:id="80" w:author="Liebman, Matthew Z [AGRON]" w:date="2021-05-04T14:40:00Z"/>
+    <w:moveToRangeEnd w:id="45"/>
+    <w:p>
+      <w:pPr>
+        <w:rPr>
+          <w:del w:id="81" w:author="Liebman, Matthew Z [AGRON]" w:date="2021-05-04T14:04:00Z"/>
+        </w:rPr>
+      </w:pPr>
+    </w:p>
+    <w:p>
+      <w:pPr>
+        <w:rPr>
+          <w:ins w:id="82" w:author="Liebman, Matthew Z [AGRON]" w:date="2021-05-04T14:40:00Z"/>
+        </w:rPr>
+      </w:pPr>
+    </w:p>
+    <w:p>
+      <w:pPr>
+        <w:rPr>
+          <w:ins w:id="83" w:author="Liebman, Matthew Z [AGRON]" w:date="2021-05-04T14:40:00Z"/>
           <w:b/>
           <w:bCs/>
           <w:u w:val="single"/>
-          <w:rPrChange w:id="81" w:author="Liebman, Matthew Z [AGRON]" w:date="2021-05-04T14:40:00Z">
+          <w:rPrChange w:id="84" w:author="Liebman, Matthew Z [AGRON]" w:date="2021-05-04T14:40:00Z">
             <w:rPr>
-              <w:ins w:id="82" w:author="Liebman, Matthew Z [AGRON]" w:date="2021-05-04T14:40:00Z"/>
+              <w:ins w:id="85" w:author="Liebman, Matthew Z [AGRON]" w:date="2021-05-04T14:40:00Z"/>
             </w:rPr>
           </w:rPrChange>
         </w:rPr>
       </w:pPr>
-      <w:ins w:id="83" w:author="Liebman, Matthew Z [AGRON]" w:date="2021-05-04T14:40:00Z">
+      <w:ins w:id="86" w:author="Liebman, Matthew Z [AGRON]" w:date="2021-05-04T14:40:00Z">
         <w:r>
           <w:rPr>
             <w:b/>
             <w:bCs/>
             <w:u w:val="single"/>
-            <w:rPrChange w:id="84" w:author="Liebman, Matthew Z [AGRON]" w:date="2021-05-04T14:40:00Z">
+            <w:rPrChange w:id="87" w:author="Liebman, Matthew Z [AGRON]" w:date="2021-05-04T14:40:00Z">
               <w:rPr/>
             </w:rPrChange>
           </w:rPr>
@@ -708,10 +758,10 @@
     <w:p>
       <w:pPr>
         <w:rPr>
-          <w:del w:id="85" w:author="Liebman, Matthew Z [AGRON]" w:date="2021-05-04T14:04:00Z"/>
-          <w:rPrChange w:id="86" w:author="Liebman, Matthew Z [AGRON]" w:date="2021-05-04T14:43:00Z">
+          <w:del w:id="88" w:author="Liebman, Matthew Z [AGRON]" w:date="2021-05-04T14:04:00Z"/>
+          <w:rPrChange w:id="89" w:author="Liebman, Matthew Z [AGRON]" w:date="2021-05-04T14:43:00Z">
             <w:rPr>
-              <w:del w:id="87" w:author="Liebman, Matthew Z [AGRON]" w:date="2021-05-04T14:04:00Z"/>
+              <w:del w:id="90" w:author="Liebman, Matthew Z [AGRON]" w:date="2021-05-04T14:04:00Z"/>
               <w:sz w:val="22"/>
               <w:szCs w:val="22"/>
             </w:rPr>
@@ -722,20 +772,20 @@
     <w:p>
       <w:pPr>
         <w:rPr>
-          <w:ins w:id="88" w:author="Liebman, Matthew Z [AGRON]" w:date="2021-05-04T14:41:00Z"/>
-          <w:rPrChange w:id="89" w:author="Liebman, Matthew Z [AGRON]" w:date="2021-05-04T14:43:00Z">
+          <w:ins w:id="91" w:author="Liebman, Matthew Z [AGRON]" w:date="2021-05-04T14:41:00Z"/>
+          <w:rPrChange w:id="92" w:author="Liebman, Matthew Z [AGRON]" w:date="2021-05-04T14:43:00Z">
             <w:rPr>
-              <w:ins w:id="90" w:author="Liebman, Matthew Z [AGRON]" w:date="2021-05-04T14:41:00Z"/>
+              <w:ins w:id="93" w:author="Liebman, Matthew Z [AGRON]" w:date="2021-05-04T14:41:00Z"/>
               <w:sz w:val="22"/>
               <w:szCs w:val="22"/>
             </w:rPr>
           </w:rPrChange>
         </w:rPr>
       </w:pPr>
-      <w:ins w:id="91" w:author="Liebman, Matthew Z [AGRON]" w:date="2021-05-04T14:41:00Z">
-        <w:r>
-          <w:rPr>
-            <w:rPrChange w:id="92" w:author="Liebman, Matthew Z [AGRON]" w:date="2021-05-04T14:43:00Z">
+      <w:ins w:id="94" w:author="Liebman, Matthew Z [AGRON]" w:date="2021-05-04T14:41:00Z">
+        <w:r>
+          <w:rPr>
+            <w:rPrChange w:id="95" w:author="Liebman, Matthew Z [AGRON]" w:date="2021-05-04T14:43:00Z">
               <w:rPr>
                 <w:sz w:val="22"/>
                 <w:szCs w:val="22"/>
@@ -745,20 +795,6 @@
           <w:t xml:space="preserve">Conservation Drainage Network, 2021 annual meeting, West Lafayette, IN (7 April 2021, presented on-line). Effects of cropping system diversification on crop performance, soil properties, and environmental quality. </w:t>
         </w:r>
       </w:ins>
-    </w:p>
-    <w:p>
-      <w:pPr>
-        <w:rPr>
-          <w:ins w:id="93" w:author="Liebman, Matthew Z [AGRON]" w:date="2021-05-04T14:41:00Z"/>
-          <w:rPrChange w:id="94" w:author="Liebman, Matthew Z [AGRON]" w:date="2021-05-04T14:43:00Z">
-            <w:rPr>
-              <w:ins w:id="95" w:author="Liebman, Matthew Z [AGRON]" w:date="2021-05-04T14:41:00Z"/>
-              <w:sz w:val="22"/>
-              <w:szCs w:val="22"/>
-            </w:rPr>
-          </w:rPrChange>
-        </w:rPr>
-      </w:pPr>
     </w:p>
     <w:p>
       <w:pPr>
@@ -773,10 +809,24 @@
           </w:rPrChange>
         </w:rPr>
       </w:pPr>
-      <w:ins w:id="99" w:author="Liebman, Matthew Z [AGRON]" w:date="2021-05-04T14:41:00Z">
-        <w:r>
-          <w:rPr>
-            <w:rPrChange w:id="100" w:author="Liebman, Matthew Z [AGRON]" w:date="2021-05-04T14:43:00Z">
+    </w:p>
+    <w:p>
+      <w:pPr>
+        <w:rPr>
+          <w:ins w:id="99" w:author="Liebman, Matthew Z [AGRON]" w:date="2021-05-04T14:41:00Z"/>
+          <w:rPrChange w:id="100" w:author="Liebman, Matthew Z [AGRON]" w:date="2021-05-04T14:43:00Z">
+            <w:rPr>
+              <w:ins w:id="101" w:author="Liebman, Matthew Z [AGRON]" w:date="2021-05-04T14:41:00Z"/>
+              <w:sz w:val="22"/>
+              <w:szCs w:val="22"/>
+            </w:rPr>
+          </w:rPrChange>
+        </w:rPr>
+      </w:pPr>
+      <w:ins w:id="102" w:author="Liebman, Matthew Z [AGRON]" w:date="2021-05-04T14:41:00Z">
+        <w:r>
+          <w:rPr>
+            <w:rPrChange w:id="103" w:author="Liebman, Matthew Z [AGRON]" w:date="2021-05-04T14:43:00Z">
               <w:rPr>
                 <w:sz w:val="22"/>
                 <w:szCs w:val="22"/>
@@ -790,10 +840,10 @@
     <w:p>
       <w:pPr>
         <w:rPr>
-          <w:del w:id="101" w:author="Liebman, Matthew Z [AGRON]" w:date="2021-05-04T13:41:00Z"/>
-        </w:rPr>
-      </w:pPr>
-      <w:del w:id="102" w:author="Liebman, Matthew Z [AGRON]" w:date="2021-05-04T13:24:00Z">
+          <w:del w:id="104" w:author="Liebman, Matthew Z [AGRON]" w:date="2021-05-04T13:41:00Z"/>
+        </w:rPr>
+      </w:pPr>
+      <w:del w:id="105" w:author="Liebman, Matthew Z [AGRON]" w:date="2021-05-04T13:24:00Z">
         <w:r>
           <w:delText>Root mass measurements</w:delText>
         </w:r>
@@ -801,7 +851,7 @@
           <w:delText xml:space="preserve"> indicate that </w:delText>
         </w:r>
       </w:del>
-      <w:del w:id="103" w:author="Liebman, Matthew Z [AGRON]" w:date="2021-05-04T13:21:00Z">
+      <w:del w:id="106" w:author="Liebman, Matthew Z [AGRON]" w:date="2021-05-04T13:21:00Z">
         <w:r>
           <w:rPr>
             <w:iCs/>
@@ -809,7 +859,7 @@
           <w:delText xml:space="preserve">(1) </w:delText>
         </w:r>
       </w:del>
-      <w:del w:id="104" w:author="Liebman, Matthew Z [AGRON]" w:date="2021-05-04T13:23:00Z">
+      <w:del w:id="107" w:author="Liebman, Matthew Z [AGRON]" w:date="2021-05-04T13:23:00Z">
         <w:r>
           <w:rPr>
             <w:iCs/>
@@ -817,7 +867,7 @@
           <w:delText>r</w:delText>
         </w:r>
       </w:del>
-      <w:del w:id="105" w:author="Liebman, Matthew Z [AGRON]" w:date="2021-05-04T13:41:00Z">
+      <w:del w:id="108" w:author="Liebman, Matthew Z [AGRON]" w:date="2021-05-04T13:41:00Z">
         <w:r>
           <w:rPr>
             <w:iCs/>
@@ -825,7 +875,7 @@
           <w:delText xml:space="preserve">oot mass recovered </w:delText>
         </w:r>
       </w:del>
-      <w:del w:id="106" w:author="Liebman, Matthew Z [AGRON]" w:date="2021-05-04T13:39:00Z">
+      <w:del w:id="109" w:author="Liebman, Matthew Z [AGRON]" w:date="2021-05-04T13:39:00Z">
         <w:r>
           <w:rPr>
             <w:iCs/>
@@ -833,7 +883,7 @@
           <w:delText xml:space="preserve">from the soil </w:delText>
         </w:r>
       </w:del>
-      <w:del w:id="107" w:author="Liebman, Matthew Z [AGRON]" w:date="2021-05-04T13:41:00Z">
+      <w:del w:id="110" w:author="Liebman, Matthew Z [AGRON]" w:date="2021-05-04T13:41:00Z">
         <w:r>
           <w:rPr>
             <w:iCs/>
@@ -841,7 +891,7 @@
           <w:delText xml:space="preserve">to 60 cm depth </w:delText>
         </w:r>
       </w:del>
-      <w:del w:id="108" w:author="Liebman, Matthew Z [AGRON]" w:date="2021-05-04T13:23:00Z">
+      <w:del w:id="111" w:author="Liebman, Matthew Z [AGRON]" w:date="2021-05-04T13:23:00Z">
         <w:r>
           <w:rPr>
             <w:iCs/>
@@ -849,7 +899,7 @@
           <w:delText xml:space="preserve">increased (p&lt;0.0001) </w:delText>
         </w:r>
       </w:del>
-      <w:del w:id="109" w:author="Liebman, Matthew Z [AGRON]" w:date="2021-05-04T13:24:00Z">
+      <w:del w:id="112" w:author="Liebman, Matthew Z [AGRON]" w:date="2021-05-04T13:24:00Z">
         <w:r>
           <w:rPr>
             <w:iCs/>
@@ -857,7 +907,7 @@
           <w:delText>in both cropping systems from just after corn planting until the late season</w:delText>
         </w:r>
       </w:del>
-      <w:del w:id="110" w:author="Liebman, Matthew Z [AGRON]" w:date="2021-05-04T13:21:00Z">
+      <w:del w:id="113" w:author="Liebman, Matthew Z [AGRON]" w:date="2021-05-04T13:21:00Z">
         <w:r>
           <w:rPr>
             <w:iCs/>
@@ -865,7 +915,7 @@
           <w:delText>;</w:delText>
         </w:r>
       </w:del>
-      <w:del w:id="111" w:author="Liebman, Matthew Z [AGRON]" w:date="2021-05-04T13:41:00Z">
+      <w:del w:id="114" w:author="Liebman, Matthew Z [AGRON]" w:date="2021-05-04T13:41:00Z">
         <w:r>
           <w:rPr>
             <w:iCs/>
@@ -873,7 +923,7 @@
           <w:delText xml:space="preserve"> </w:delText>
         </w:r>
       </w:del>
-      <w:del w:id="112" w:author="Liebman, Matthew Z [AGRON]" w:date="2021-05-04T13:40:00Z">
+      <w:del w:id="115" w:author="Liebman, Matthew Z [AGRON]" w:date="2021-05-04T13:40:00Z">
         <w:r>
           <w:rPr>
             <w:iCs/>
@@ -983,7 +1033,7 @@
           <w:delText>.</w:delText>
         </w:r>
       </w:del>
-      <w:del w:id="113" w:author="Liebman, Matthew Z [AGRON]" w:date="2021-05-04T13:41:00Z">
+      <w:del w:id="116" w:author="Liebman, Matthew Z [AGRON]" w:date="2021-05-04T13:41:00Z">
         <w:r>
           <w:rPr>
             <w:iCs/>
@@ -1043,31 +1093,7 @@
     <w:p>
       <w:pPr>
         <w:rPr>
-          <w:ins w:id="114" w:author="Liebman, Matthew Z [AGRON]" w:date="2021-05-04T14:42:00Z"/>
-        </w:rPr>
-      </w:pPr>
-    </w:p>
-    <w:p>
-      <w:pPr>
-        <w:rPr>
-          <w:ins w:id="115" w:author="Liebman, Matthew Z [AGRON]" w:date="2021-05-04T14:42:00Z"/>
-          <w:iCs/>
-        </w:rPr>
-      </w:pPr>
-      <w:ins w:id="116" w:author="Liebman, Matthew Z [AGRON]" w:date="2021-05-04T14:42:00Z">
-        <w:r>
-          <w:rPr>
-            <w:iCs/>
-          </w:rPr>
-          <w:t>Iowa State University Extension and Outreach, Agriculture and Natural Resources Crops Team Fall In-Service Training, Boone, IA (23 September 2020, presented on-line). Cropping system diversification is a path to greater sustainability.</w:t>
-        </w:r>
-      </w:ins>
-    </w:p>
-    <w:p>
-      <w:pPr>
-        <w:rPr>
           <w:ins w:id="117" w:author="Liebman, Matthew Z [AGRON]" w:date="2021-05-04T14:42:00Z"/>
-          <w:iCs/>
         </w:rPr>
       </w:pPr>
     </w:p>
@@ -1083,6 +1109,30 @@
           <w:rPr>
             <w:iCs/>
           </w:rPr>
+          <w:t>Iowa State University Extension and Outreach, Agriculture and Natural Resources Crops Team Fall In-Service Training, Boone, IA (23 September 2020, presented on-line). Cropping system diversification is a path to greater sustainability.</w:t>
+        </w:r>
+      </w:ins>
+    </w:p>
+    <w:p>
+      <w:pPr>
+        <w:rPr>
+          <w:ins w:id="120" w:author="Liebman, Matthew Z [AGRON]" w:date="2021-05-04T14:42:00Z"/>
+          <w:iCs/>
+        </w:rPr>
+      </w:pPr>
+    </w:p>
+    <w:p>
+      <w:pPr>
+        <w:rPr>
+          <w:ins w:id="121" w:author="Liebman, Matthew Z [AGRON]" w:date="2021-05-04T14:42:00Z"/>
+          <w:iCs/>
+        </w:rPr>
+      </w:pPr>
+      <w:ins w:id="122" w:author="Liebman, Matthew Z [AGRON]" w:date="2021-05-04T14:42:00Z">
+        <w:r>
+          <w:rPr>
+            <w:iCs/>
+          </w:rPr>
           <w:t>Corteva Agriscience, Predictive Ag Leadership Team webinar, Johnston, IA (26 August 2020, presented on-line). Enhancing biodiversity in the U.S. Corn Belt to improve environmental quality and sustain crop production.</w:t>
         </w:r>
       </w:ins>
@@ -1090,24 +1140,24 @@
     <w:p>
       <w:pPr>
         <w:rPr>
-          <w:del w:id="120" w:author="Liebman, Matthew Z [AGRON]" w:date="2021-05-04T13:57:00Z"/>
-        </w:rPr>
-      </w:pPr>
-    </w:p>
-    <w:p>
-      <w:pPr>
-        <w:rPr>
-          <w:ins w:id="121" w:author="Liebman, Matthew Z [AGRON]" w:date="2021-05-04T14:42:00Z"/>
-        </w:rPr>
-      </w:pPr>
-    </w:p>
-    <w:p>
-      <w:pPr>
-        <w:rPr>
-          <w:ins w:id="122" w:author="Liebman, Matthew Z [AGRON]" w:date="2021-05-04T14:42:00Z"/>
-        </w:rPr>
-      </w:pPr>
-      <w:ins w:id="123" w:author="Liebman, Matthew Z [AGRON]" w:date="2021-05-04T14:42:00Z">
+          <w:del w:id="123" w:author="Liebman, Matthew Z [AGRON]" w:date="2021-05-04T13:57:00Z"/>
+        </w:rPr>
+      </w:pPr>
+    </w:p>
+    <w:p>
+      <w:pPr>
+        <w:rPr>
+          <w:ins w:id="124" w:author="Liebman, Matthew Z [AGRON]" w:date="2021-05-04T14:42:00Z"/>
+        </w:rPr>
+      </w:pPr>
+    </w:p>
+    <w:p>
+      <w:pPr>
+        <w:rPr>
+          <w:ins w:id="125" w:author="Liebman, Matthew Z [AGRON]" w:date="2021-05-04T14:42:00Z"/>
+        </w:rPr>
+      </w:pPr>
+      <w:ins w:id="126" w:author="Liebman, Matthew Z [AGRON]" w:date="2021-05-04T14:42:00Z">
         <w:r>
           <w:t>Northeast Iowa Resource Conservation and Development, 3rd Annual Soil Health Workshop, Monona, IA (27 February 2020). Diversified cropping systems for improved environmental quality and better soil health.</w:t>
         </w:r>
@@ -1116,17 +1166,17 @@
     <w:p>
       <w:pPr>
         <w:rPr>
-          <w:ins w:id="124" w:author="Liebman, Matthew Z [AGRON]" w:date="2021-05-04T14:42:00Z"/>
-        </w:rPr>
-      </w:pPr>
-    </w:p>
-    <w:p>
-      <w:pPr>
-        <w:rPr>
-          <w:ins w:id="125" w:author="Liebman, Matthew Z [AGRON]" w:date="2021-05-04T14:42:00Z"/>
-        </w:rPr>
-      </w:pPr>
-      <w:ins w:id="126" w:author="Liebman, Matthew Z [AGRON]" w:date="2021-05-04T14:42:00Z">
+          <w:ins w:id="127" w:author="Liebman, Matthew Z [AGRON]" w:date="2021-05-04T14:42:00Z"/>
+        </w:rPr>
+      </w:pPr>
+    </w:p>
+    <w:p>
+      <w:pPr>
+        <w:rPr>
+          <w:ins w:id="128" w:author="Liebman, Matthew Z [AGRON]" w:date="2021-05-04T14:42:00Z"/>
+        </w:rPr>
+      </w:pPr>
+      <w:ins w:id="129" w:author="Liebman, Matthew Z [AGRON]" w:date="2021-05-04T14:42:00Z">
         <w:r>
           <w:t>Iowa Association of Water Agencies, 2020 winter general membership meeting, Ames, IA (16 January 2020). Diversified cropping practices for water quality protection.</w:t>
         </w:r>
@@ -1135,19 +1185,18 @@
     <w:p>
       <w:pPr>
         <w:rPr>
-          <w:ins w:id="127" w:author="Liebman, Matthew Z [AGRON]" w:date="2021-05-04T14:42:00Z"/>
-        </w:rPr>
-      </w:pPr>
-    </w:p>
-    <w:p>
-      <w:pPr>
-        <w:rPr>
-          <w:ins w:id="128" w:author="Liebman, Matthew Z [AGRON]" w:date="2021-05-04T14:42:00Z"/>
-        </w:rPr>
-      </w:pPr>
-      <w:ins w:id="129" w:author="Liebman, Matthew Z [AGRON]" w:date="2021-05-04T14:42:00Z">
-        <w:r>
-          <w:lastRenderedPageBreak/>
+          <w:ins w:id="130" w:author="Liebman, Matthew Z [AGRON]" w:date="2021-05-04T14:42:00Z"/>
+        </w:rPr>
+      </w:pPr>
+    </w:p>
+    <w:p>
+      <w:pPr>
+        <w:rPr>
+          <w:ins w:id="131" w:author="Liebman, Matthew Z [AGRON]" w:date="2021-05-04T14:42:00Z"/>
+        </w:rPr>
+      </w:pPr>
+      <w:ins w:id="132" w:author="Liebman, Matthew Z [AGRON]" w:date="2021-05-04T14:42:00Z">
+        <w:r>
           <w:t xml:space="preserve">University of Kentucky, Department of Plant and Soil Sciences, departmental seminar, Lexington, KY (20 November 2019). Why are long-term agricultural field experiments important? </w:t>
         </w:r>
       </w:ins>
@@ -1155,17 +1204,17 @@
     <w:p>
       <w:pPr>
         <w:rPr>
-          <w:ins w:id="130" w:author="Liebman, Matthew Z [AGRON]" w:date="2021-05-04T14:43:00Z"/>
-        </w:rPr>
-      </w:pPr>
-    </w:p>
-    <w:p>
-      <w:pPr>
-        <w:rPr>
-          <w:ins w:id="131" w:author="Liebman, Matthew Z [AGRON]" w:date="2021-05-04T14:42:00Z"/>
-        </w:rPr>
-      </w:pPr>
-      <w:ins w:id="132" w:author="Liebman, Matthew Z [AGRON]" w:date="2021-05-04T14:42:00Z">
+          <w:ins w:id="133" w:author="Liebman, Matthew Z [AGRON]" w:date="2021-05-04T14:43:00Z"/>
+        </w:rPr>
+      </w:pPr>
+    </w:p>
+    <w:p>
+      <w:pPr>
+        <w:rPr>
+          <w:ins w:id="134" w:author="Liebman, Matthew Z [AGRON]" w:date="2021-05-04T14:42:00Z"/>
+        </w:rPr>
+      </w:pPr>
+      <w:ins w:id="135" w:author="Liebman, Matthew Z [AGRON]" w:date="2021-05-04T14:42:00Z">
         <w:r>
           <w:t>Michigan State University, Kellogg Biological Station, Long-Term Ecological Research site, All Scientist Meeting, Hickory Corners, MI (20 September 2019). Enhancing biodiversity in the Corn Belt to improve environmental quality and crop production.</w:t>
         </w:r>
@@ -1174,10 +1223,10 @@
     <w:p>
       <w:pPr>
         <w:rPr>
-          <w:del w:id="133" w:author="Liebman, Matthew Z [AGRON]" w:date="2021-05-04T13:45:00Z"/>
-        </w:rPr>
-      </w:pPr>
-      <w:del w:id="134" w:author="Liebman, Matthew Z [AGRON]" w:date="2021-05-04T13:45:00Z">
+          <w:del w:id="136" w:author="Liebman, Matthew Z [AGRON]" w:date="2021-05-04T13:45:00Z"/>
+        </w:rPr>
+      </w:pPr>
+      <w:del w:id="137" w:author="Liebman, Matthew Z [AGRON]" w:date="2021-05-04T13:45:00Z">
         <w:r>
           <w:delText>M</w:delText>
         </w:r>
@@ -1216,17 +1265,17 @@
     <w:p>
       <w:pPr>
         <w:rPr>
-          <w:ins w:id="135" w:author="Liebman, Matthew Z [AGRON]" w:date="2021-05-04T14:43:00Z"/>
-        </w:rPr>
-      </w:pPr>
-    </w:p>
-    <w:p>
-      <w:pPr>
-        <w:rPr>
-          <w:ins w:id="136" w:author="Liebman, Matthew Z [AGRON]" w:date="2021-05-04T14:43:00Z"/>
-        </w:rPr>
-      </w:pPr>
-      <w:ins w:id="137" w:author="Liebman, Matthew Z [AGRON]" w:date="2021-05-04T14:43:00Z">
+          <w:ins w:id="138" w:author="Liebman, Matthew Z [AGRON]" w:date="2021-05-04T14:43:00Z"/>
+        </w:rPr>
+      </w:pPr>
+    </w:p>
+    <w:p>
+      <w:pPr>
+        <w:rPr>
+          <w:ins w:id="139" w:author="Liebman, Matthew Z [AGRON]" w:date="2021-05-04T14:43:00Z"/>
+        </w:rPr>
+      </w:pPr>
+      <w:ins w:id="140" w:author="Liebman, Matthew Z [AGRON]" w:date="2021-05-04T14:43:00Z">
         <w:r>
           <w:t>Iowa Governor's Conference on Public Health, Des Moines, IA (24 April 2019). Diversification and integration: two strategies for improving sustainability.</w:t>
         </w:r>
@@ -1235,31 +1284,31 @@
     <w:p>
       <w:pPr>
         <w:rPr>
-          <w:ins w:id="138" w:author="Liebman, Matthew Z [AGRON]" w:date="2021-05-04T14:43:00Z"/>
-        </w:rPr>
-      </w:pPr>
-    </w:p>
-    <w:p>
-      <w:pPr>
-        <w:rPr>
-          <w:del w:id="139" w:author="Liebman, Matthew Z [AGRON]" w:date="2021-05-04T13:57:00Z"/>
+          <w:ins w:id="141" w:author="Liebman, Matthew Z [AGRON]" w:date="2021-05-04T14:43:00Z"/>
+        </w:rPr>
+      </w:pPr>
+    </w:p>
+    <w:p>
+      <w:pPr>
+        <w:rPr>
+          <w:del w:id="142" w:author="Liebman, Matthew Z [AGRON]" w:date="2021-05-04T13:57:00Z"/>
           <w:b/>
           <w:bCs/>
           <w:u w:val="single"/>
-          <w:rPrChange w:id="140" w:author="Liebman, Matthew Z [AGRON]" w:date="2021-05-04T14:45:00Z">
+          <w:rPrChange w:id="143" w:author="Liebman, Matthew Z [AGRON]" w:date="2021-05-04T14:45:00Z">
             <w:rPr>
-              <w:del w:id="141" w:author="Liebman, Matthew Z [AGRON]" w:date="2021-05-04T13:57:00Z"/>
+              <w:del w:id="144" w:author="Liebman, Matthew Z [AGRON]" w:date="2021-05-04T13:57:00Z"/>
             </w:rPr>
           </w:rPrChange>
         </w:rPr>
       </w:pPr>
-      <w:ins w:id="142" w:author="Liebman, Matthew Z [AGRON]" w:date="2021-05-04T14:45:00Z">
+      <w:ins w:id="145" w:author="Liebman, Matthew Z [AGRON]" w:date="2021-05-04T14:45:00Z">
         <w:r>
           <w:rPr>
             <w:b/>
             <w:bCs/>
             <w:u w:val="single"/>
-            <w:rPrChange w:id="143" w:author="Liebman, Matthew Z [AGRON]" w:date="2021-05-04T14:45:00Z">
+            <w:rPrChange w:id="146" w:author="Liebman, Matthew Z [AGRON]" w:date="2021-05-04T14:45:00Z">
               <w:rPr/>
             </w:rPrChange>
           </w:rPr>
@@ -1270,12 +1319,12 @@
     <w:p>
       <w:pPr>
         <w:rPr>
-          <w:ins w:id="144" w:author="Liebman, Matthew Z [AGRON]" w:date="2021-05-04T14:45:00Z"/>
+          <w:ins w:id="147" w:author="Liebman, Matthew Z [AGRON]" w:date="2021-05-04T14:45:00Z"/>
           <w:b/>
           <w:bCs/>
-          <w:rPrChange w:id="145" w:author="Liebman, Matthew Z [AGRON]" w:date="2021-05-04T14:45:00Z">
+          <w:rPrChange w:id="148" w:author="Liebman, Matthew Z [AGRON]" w:date="2021-05-04T14:45:00Z">
             <w:rPr>
-              <w:ins w:id="146" w:author="Liebman, Matthew Z [AGRON]" w:date="2021-05-04T14:45:00Z"/>
+              <w:ins w:id="149" w:author="Liebman, Matthew Z [AGRON]" w:date="2021-05-04T14:45:00Z"/>
             </w:rPr>
           </w:rPrChange>
         </w:rPr>
@@ -1284,11 +1333,11 @@
     <w:p>
       <w:pPr>
         <w:rPr>
-          <w:ins w:id="147" w:author="Liebman, Matthew Z [AGRON]" w:date="2021-05-04T14:45:00Z"/>
-        </w:rPr>
-      </w:pPr>
-      <w:moveFromRangeStart w:id="148" w:author="Liebman, Matthew Z [AGRON]" w:date="2021-05-04T13:57:00Z" w:name="move71029080"/>
-      <w:moveFrom w:id="149" w:author="Liebman, Matthew Z [AGRON]" w:date="2021-05-04T13:57:00Z">
+          <w:ins w:id="150" w:author="Liebman, Matthew Z [AGRON]" w:date="2021-05-04T14:45:00Z"/>
+        </w:rPr>
+      </w:pPr>
+      <w:moveFromRangeStart w:id="151" w:author="Liebman, Matthew Z [AGRON]" w:date="2021-05-04T13:57:00Z" w:name="move71029080"/>
+      <w:moveFrom w:id="152" w:author="Liebman, Matthew Z [AGRON]" w:date="2021-05-04T13:57:00Z">
         <w:r>
           <w:t>Corn yield was 23% greater (p=0.0002) in the 4-year rotation (14.0 Mg ha</w:t>
         </w:r>
@@ -1326,92 +1375,7 @@
           <w:t xml:space="preserve">. </w:t>
         </w:r>
       </w:moveFrom>
-      <w:moveFromRangeEnd w:id="148"/>
-    </w:p>
-    <w:p>
-      <w:pPr>
-        <w:rPr>
-          <w:ins w:id="150" w:author="Liebman, Matthew Z [AGRON]" w:date="2021-05-04T14:46:00Z"/>
-          <w:bCs/>
-          <w:iCs/>
-        </w:rPr>
-      </w:pPr>
-      <w:ins w:id="151" w:author="Liebman, Matthew Z [AGRON]" w:date="2021-05-04T14:46:00Z">
-        <w:r>
-          <w:rPr>
-            <w:bCs/>
-            <w:iCs/>
-          </w:rPr>
-          <w:t xml:space="preserve">Hall, S.J., C.Q. Lu, S.V. </w:t>
-        </w:r>
-        <w:proofErr w:type="spellStart"/>
-        <w:r>
-          <w:rPr>
-            <w:bCs/>
-            <w:iCs/>
-          </w:rPr>
-          <w:t>Archontoulis</w:t>
-        </w:r>
-        <w:proofErr w:type="spellEnd"/>
-        <w:r>
-          <w:rPr>
-            <w:bCs/>
-            <w:iCs/>
-          </w:rPr>
-          <w:t xml:space="preserve">, A. </w:t>
-        </w:r>
-        <w:proofErr w:type="spellStart"/>
-        <w:r>
-          <w:rPr>
-            <w:bCs/>
-            <w:iCs/>
-          </w:rPr>
-          <w:t>VanLoocke</w:t>
-        </w:r>
-        <w:proofErr w:type="spellEnd"/>
-        <w:r>
-          <w:rPr>
-            <w:bCs/>
-            <w:iCs/>
-          </w:rPr>
-          <w:t>, M. Liebman, and M. Thompson. U</w:t>
-        </w:r>
-        <w:r>
-          <w:rPr>
-            <w:iCs/>
-          </w:rPr>
-          <w:t>.S. Department of Agriculture</w:t>
-        </w:r>
-        <w:r>
-          <w:rPr>
-            <w:iCs/>
-          </w:rPr>
-          <w:softHyphen/>
-        </w:r>
-        <w:r>
-          <w:rPr>
-            <w:iCs/>
-          </w:rPr>
-          <w:softHyphen/>
-          <w:t xml:space="preserve">–Agriculture and Food Research Initiative. </w:t>
-        </w:r>
-        <w:r>
-          <w:rPr>
-            <w:bCs/>
-            <w:iCs/>
-          </w:rPr>
-          <w:t>Confronting isotope-enabled models with data to quantify and predict soil carbon change in diversified cropping systems. $499,955. 2021-2024.</w:t>
-        </w:r>
-      </w:ins>
-    </w:p>
-    <w:p>
-      <w:pPr>
-        <w:rPr>
-          <w:ins w:id="152" w:author="Liebman, Matthew Z [AGRON]" w:date="2021-05-04T14:46:00Z"/>
-          <w:bCs/>
-          <w:iCs/>
-        </w:rPr>
-      </w:pPr>
+      <w:moveFromRangeEnd w:id="151"/>
     </w:p>
     <w:p>
       <w:pPr>
@@ -1421,22 +1385,13 @@
           <w:iCs/>
         </w:rPr>
       </w:pPr>
-      <w:proofErr w:type="spellStart"/>
       <w:ins w:id="154" w:author="Liebman, Matthew Z [AGRON]" w:date="2021-05-04T14:46:00Z">
         <w:r>
           <w:rPr>
             <w:bCs/>
             <w:iCs/>
           </w:rPr>
-          <w:t>Ruark</w:t>
-        </w:r>
-        <w:proofErr w:type="spellEnd"/>
-        <w:r>
-          <w:rPr>
-            <w:bCs/>
-            <w:iCs/>
-          </w:rPr>
-          <w:t>, M.D., M. Liebman, Y. Rui, and E. Omondi. U</w:t>
+          <w:t>Hall, S.J., C.Q. Lu, S.V. Archontoulis, A. VanLoocke, M. Liebman, and M. Thompson. U</w:t>
         </w:r>
         <w:r>
           <w:rPr>
@@ -1462,6 +1417,59 @@
             <w:bCs/>
             <w:iCs/>
           </w:rPr>
+          <w:t>Confronting isotope-enabled models with data to quantify and predict soil carbon change in diversified cropping systems. $499,955. 2021-2024.</w:t>
+        </w:r>
+      </w:ins>
+    </w:p>
+    <w:p>
+      <w:pPr>
+        <w:rPr>
+          <w:ins w:id="155" w:author="Liebman, Matthew Z [AGRON]" w:date="2021-05-04T14:46:00Z"/>
+          <w:bCs/>
+          <w:iCs/>
+        </w:rPr>
+      </w:pPr>
+    </w:p>
+    <w:p>
+      <w:pPr>
+        <w:rPr>
+          <w:ins w:id="156" w:author="Liebman, Matthew Z [AGRON]" w:date="2021-05-04T14:46:00Z"/>
+          <w:bCs/>
+          <w:iCs/>
+        </w:rPr>
+      </w:pPr>
+      <w:ins w:id="157" w:author="Liebman, Matthew Z [AGRON]" w:date="2021-05-04T14:46:00Z">
+        <w:r>
+          <w:rPr>
+            <w:bCs/>
+            <w:iCs/>
+          </w:rPr>
+          <w:t>Ruark, M.D., M. Liebman, Y. Rui, and E. Omondi. U</w:t>
+        </w:r>
+        <w:r>
+          <w:rPr>
+            <w:iCs/>
+          </w:rPr>
+          <w:t>.S. Department of Agriculture</w:t>
+        </w:r>
+        <w:r>
+          <w:rPr>
+            <w:iCs/>
+          </w:rPr>
+          <w:softHyphen/>
+        </w:r>
+        <w:r>
+          <w:rPr>
+            <w:iCs/>
+          </w:rPr>
+          <w:softHyphen/>
+          <w:t xml:space="preserve">–Agriculture and Food Research Initiative. </w:t>
+        </w:r>
+        <w:r>
+          <w:rPr>
+            <w:bCs/>
+            <w:iCs/>
+          </w:rPr>
           <w:t>Microbial contribution to building and stabilizing soil organic matter under long-term crop management practices in agroecosystems. 2020-2022. $499,744.</w:t>
         </w:r>
       </w:ins>
@@ -1469,7 +1477,7 @@
     <w:p>
       <w:pPr>
         <w:rPr>
-          <w:ins w:id="155" w:author="Liebman, Matthew Z [AGRON]" w:date="2021-05-04T14:47:00Z"/>
+          <w:ins w:id="158" w:author="Liebman, Matthew Z [AGRON]" w:date="2021-05-04T14:47:00Z"/>
           <w:iCs/>
         </w:rPr>
       </w:pPr>
@@ -1477,27 +1485,27 @@
     <w:p>
       <w:pPr>
         <w:rPr>
-          <w:ins w:id="156" w:author="Liebman, Matthew Z [AGRON]" w:date="2021-05-04T14:47:00Z"/>
+          <w:ins w:id="159" w:author="Liebman, Matthew Z [AGRON]" w:date="2021-05-04T14:47:00Z"/>
           <w:b/>
           <w:bCs/>
           <w:iCs/>
           <w:u w:val="single"/>
-          <w:rPrChange w:id="157" w:author="Liebman, Matthew Z [AGRON]" w:date="2021-05-04T14:47:00Z">
+          <w:rPrChange w:id="160" w:author="Liebman, Matthew Z [AGRON]" w:date="2021-05-04T14:47:00Z">
             <w:rPr>
-              <w:ins w:id="158" w:author="Liebman, Matthew Z [AGRON]" w:date="2021-05-04T14:47:00Z"/>
+              <w:ins w:id="161" w:author="Liebman, Matthew Z [AGRON]" w:date="2021-05-04T14:47:00Z"/>
               <w:iCs/>
             </w:rPr>
           </w:rPrChange>
         </w:rPr>
       </w:pPr>
-      <w:ins w:id="159" w:author="Liebman, Matthew Z [AGRON]" w:date="2021-05-04T14:47:00Z">
+      <w:ins w:id="162" w:author="Liebman, Matthew Z [AGRON]" w:date="2021-05-04T14:47:00Z">
         <w:r>
           <w:rPr>
             <w:b/>
             <w:bCs/>
             <w:iCs/>
             <w:u w:val="single"/>
-            <w:rPrChange w:id="160" w:author="Liebman, Matthew Z [AGRON]" w:date="2021-05-04T14:47:00Z">
+            <w:rPrChange w:id="163" w:author="Liebman, Matthew Z [AGRON]" w:date="2021-05-04T14:47:00Z">
               <w:rPr>
                 <w:iCs/>
               </w:rPr>
@@ -1510,7 +1518,7 @@
     <w:p>
       <w:pPr>
         <w:rPr>
-          <w:ins w:id="161" w:author="Liebman, Matthew Z [AGRON]" w:date="2021-05-04T14:48:00Z"/>
+          <w:ins w:id="164" w:author="Liebman, Matthew Z [AGRON]" w:date="2021-05-04T14:48:00Z"/>
           <w:iCs/>
         </w:rPr>
       </w:pPr>
@@ -1518,51 +1526,24 @@
     <w:p>
       <w:pPr>
         <w:rPr>
-          <w:ins w:id="162" w:author="Liebman, Matthew Z [AGRON]" w:date="2021-05-04T14:49:00Z"/>
+          <w:ins w:id="165" w:author="Liebman, Matthew Z [AGRON]" w:date="2021-05-04T14:49:00Z"/>
           <w:iCs/>
         </w:rPr>
       </w:pPr>
-      <w:ins w:id="163" w:author="Liebman, Matthew Z [AGRON]" w:date="2021-05-04T14:48:00Z">
-        <w:r>
-          <w:rPr>
-            <w:iCs/>
-          </w:rPr>
-          <w:t xml:space="preserve">Nichols, Virginia. Ph.D. in Agronomy (Crop Production and Physiology), Iowa State University. Entered in 2018. (Co-supervised with Dr. </w:t>
-        </w:r>
-        <w:proofErr w:type="spellStart"/>
-        <w:r>
-          <w:rPr>
-            <w:iCs/>
-          </w:rPr>
-          <w:t>Sotirios</w:t>
-        </w:r>
-        <w:proofErr w:type="spellEnd"/>
-        <w:r>
-          <w:rPr>
-            <w:iCs/>
-          </w:rPr>
-          <w:t xml:space="preserve"> </w:t>
-        </w:r>
-        <w:proofErr w:type="spellStart"/>
-        <w:r>
-          <w:rPr>
-            <w:iCs/>
-          </w:rPr>
-          <w:t>Archontoulis</w:t>
-        </w:r>
-        <w:proofErr w:type="spellEnd"/>
-        <w:r>
-          <w:rPr>
-            <w:iCs/>
-          </w:rPr>
-          <w:t>).</w:t>
-        </w:r>
-      </w:ins>
-    </w:p>
-    <w:p>
-      <w:pPr>
-        <w:rPr>
-          <w:ins w:id="164" w:author="Liebman, Matthew Z [AGRON]" w:date="2021-05-04T14:49:00Z"/>
+      <w:ins w:id="166" w:author="Liebman, Matthew Z [AGRON]" w:date="2021-05-04T14:48:00Z">
+        <w:r>
+          <w:rPr>
+            <w:iCs/>
+          </w:rPr>
+          <w:lastRenderedPageBreak/>
+          <w:t>Nichols, Virginia. Ph.D. in Agronomy (Crop Production and Physiology), Iowa State University. Entered in 2018. (Co-supervised with Dr. Sotirios Archontoulis).</w:t>
+        </w:r>
+      </w:ins>
+    </w:p>
+    <w:p>
+      <w:pPr>
+        <w:rPr>
+          <w:ins w:id="167" w:author="Liebman, Matthew Z [AGRON]" w:date="2021-05-04T14:49:00Z"/>
           <w:iCs/>
         </w:rPr>
       </w:pPr>
@@ -1570,27 +1551,27 @@
     <w:p>
       <w:pPr>
         <w:rPr>
-          <w:ins w:id="165" w:author="Liebman, Matthew Z [AGRON]" w:date="2021-05-04T14:49:00Z"/>
+          <w:ins w:id="168" w:author="Liebman, Matthew Z [AGRON]" w:date="2021-05-04T14:49:00Z"/>
           <w:b/>
           <w:bCs/>
           <w:iCs/>
           <w:u w:val="single"/>
-          <w:rPrChange w:id="166" w:author="Liebman, Matthew Z [AGRON]" w:date="2021-05-04T14:49:00Z">
+          <w:rPrChange w:id="169" w:author="Liebman, Matthew Z [AGRON]" w:date="2021-05-04T14:49:00Z">
             <w:rPr>
-              <w:ins w:id="167" w:author="Liebman, Matthew Z [AGRON]" w:date="2021-05-04T14:49:00Z"/>
+              <w:ins w:id="170" w:author="Liebman, Matthew Z [AGRON]" w:date="2021-05-04T14:49:00Z"/>
               <w:iCs/>
             </w:rPr>
           </w:rPrChange>
         </w:rPr>
       </w:pPr>
-      <w:ins w:id="168" w:author="Liebman, Matthew Z [AGRON]" w:date="2021-05-04T14:49:00Z">
+      <w:ins w:id="171" w:author="Liebman, Matthew Z [AGRON]" w:date="2021-05-04T14:49:00Z">
         <w:r>
           <w:rPr>
             <w:b/>
             <w:bCs/>
             <w:iCs/>
             <w:u w:val="single"/>
-            <w:rPrChange w:id="169" w:author="Liebman, Matthew Z [AGRON]" w:date="2021-05-04T14:49:00Z">
+            <w:rPrChange w:id="172" w:author="Liebman, Matthew Z [AGRON]" w:date="2021-05-04T14:49:00Z">
               <w:rPr>
                 <w:iCs/>
               </w:rPr>
@@ -1603,7 +1584,7 @@
     <w:p>
       <w:pPr>
         <w:rPr>
-          <w:ins w:id="170" w:author="Liebman, Matthew Z [AGRON]" w:date="2021-05-04T14:49:00Z"/>
+          <w:ins w:id="173" w:author="Liebman, Matthew Z [AGRON]" w:date="2021-05-04T14:49:00Z"/>
           <w:iCs/>
         </w:rPr>
       </w:pPr>
@@ -1611,34 +1592,18 @@
     <w:p>
       <w:pPr>
         <w:rPr>
-          <w:ins w:id="171" w:author="Liebman, Matthew Z [AGRON]" w:date="2021-05-04T14:50:00Z"/>
+          <w:ins w:id="174" w:author="Liebman, Matthew Z [AGRON]" w:date="2021-05-04T14:50:00Z"/>
           <w:bCs/>
           <w:iCs/>
         </w:rPr>
       </w:pPr>
-      <w:ins w:id="172" w:author="Liebman, Matthew Z [AGRON]" w:date="2021-05-04T14:50:00Z">
-        <w:r>
-          <w:rPr>
-            <w:bCs/>
-            <w:iCs/>
-          </w:rPr>
-          <w:t>Baldwin-</w:t>
-        </w:r>
-        <w:proofErr w:type="spellStart"/>
-        <w:r>
-          <w:rPr>
-            <w:bCs/>
-            <w:iCs/>
-          </w:rPr>
-          <w:t>Kordick</w:t>
-        </w:r>
-        <w:proofErr w:type="spellEnd"/>
-        <w:r>
-          <w:rPr>
-            <w:bCs/>
-            <w:iCs/>
-          </w:rPr>
-          <w:t xml:space="preserve">, R., M. De, M.D. Lopez, M. Liebman, N. Lauter, J. Marino, and M.D. McDaniel. </w:t>
+      <w:ins w:id="175" w:author="Liebman, Matthew Z [AGRON]" w:date="2021-05-04T14:50:00Z">
+        <w:r>
+          <w:rPr>
+            <w:bCs/>
+            <w:iCs/>
+          </w:rPr>
+          <w:t xml:space="preserve">Baldwin-Kordick, R., M. De, M.D. Lopez, M. Liebman, N. Lauter, J. Marino, and M.D. McDaniel. </w:t>
         </w:r>
         <w:r>
           <w:rPr>
@@ -1675,7 +1640,7 @@
     <w:p>
       <w:pPr>
         <w:rPr>
-          <w:ins w:id="173" w:author="Liebman, Matthew Z [AGRON]" w:date="2021-05-04T14:53:00Z"/>
+          <w:ins w:id="176" w:author="Liebman, Matthew Z [AGRON]" w:date="2021-05-04T14:53:00Z"/>
           <w:iCs/>
         </w:rPr>
       </w:pPr>
@@ -1683,115 +1648,18 @@
     <w:p>
       <w:pPr>
         <w:rPr>
-          <w:ins w:id="174" w:author="Liebman, Matthew Z [AGRON]" w:date="2021-05-04T14:53:00Z"/>
+          <w:ins w:id="177" w:author="Liebman, Matthew Z [AGRON]" w:date="2021-05-04T14:53:00Z"/>
           <w:bCs/>
           <w:iCs/>
         </w:rPr>
       </w:pPr>
-      <w:ins w:id="175" w:author="Liebman, Matthew Z [AGRON]" w:date="2021-05-04T14:53:00Z">
-        <w:r>
-          <w:rPr>
-            <w:bCs/>
-            <w:iCs/>
-          </w:rPr>
-          <w:lastRenderedPageBreak/>
-          <w:t xml:space="preserve">Middleton, T.E., A.L. McCombs, S.R. </w:t>
-        </w:r>
-        <w:proofErr w:type="spellStart"/>
-        <w:r>
-          <w:rPr>
-            <w:bCs/>
-            <w:iCs/>
-          </w:rPr>
-          <w:t>Gailans</w:t>
-        </w:r>
-        <w:proofErr w:type="spellEnd"/>
-        <w:r>
-          <w:rPr>
-            <w:bCs/>
-            <w:iCs/>
-          </w:rPr>
-          <w:t xml:space="preserve">, S. Carlson, D.L. </w:t>
-        </w:r>
-        <w:proofErr w:type="spellStart"/>
-        <w:r>
-          <w:rPr>
-            <w:bCs/>
-            <w:iCs/>
-          </w:rPr>
-          <w:t>Karlen</w:t>
-        </w:r>
-        <w:proofErr w:type="spellEnd"/>
-        <w:r>
-          <w:rPr>
-            <w:bCs/>
-            <w:iCs/>
-          </w:rPr>
-          <w:t xml:space="preserve">, K.J. Moore, M. Liebman, T.C. </w:t>
-        </w:r>
-        <w:proofErr w:type="spellStart"/>
-        <w:r>
-          <w:rPr>
-            <w:bCs/>
-            <w:iCs/>
-          </w:rPr>
-          <w:t>Kaspar</w:t>
-        </w:r>
-        <w:proofErr w:type="spellEnd"/>
-        <w:r>
-          <w:rPr>
-            <w:bCs/>
-            <w:iCs/>
-          </w:rPr>
-          <w:t>, M.M. Al-</w:t>
-        </w:r>
-        <w:proofErr w:type="spellStart"/>
-        <w:r>
-          <w:rPr>
-            <w:bCs/>
-            <w:iCs/>
-          </w:rPr>
-          <w:t>Kaisi</w:t>
-        </w:r>
-        <w:proofErr w:type="spellEnd"/>
-        <w:r>
-          <w:rPr>
-            <w:bCs/>
-            <w:iCs/>
-          </w:rPr>
-          <w:t xml:space="preserve">, D.A. Laird, M.H. </w:t>
-        </w:r>
-        <w:proofErr w:type="spellStart"/>
-        <w:r>
-          <w:rPr>
-            <w:bCs/>
-            <w:iCs/>
-          </w:rPr>
-          <w:t>Wiedenhoeft</w:t>
-        </w:r>
-        <w:proofErr w:type="spellEnd"/>
-        <w:r>
-          <w:rPr>
-            <w:bCs/>
-            <w:iCs/>
-          </w:rPr>
-          <w:t xml:space="preserve">, K. Delate, C.A. </w:t>
-        </w:r>
-        <w:proofErr w:type="spellStart"/>
-        <w:r>
-          <w:rPr>
-            <w:bCs/>
-            <w:iCs/>
-          </w:rPr>
-          <w:t>Cambardella</w:t>
-        </w:r>
-        <w:proofErr w:type="spellEnd"/>
-        <w:r>
-          <w:rPr>
-            <w:bCs/>
-            <w:iCs/>
-          </w:rPr>
-          <w:t xml:space="preserve">, M.L. Thompson, E.A. Heaton, and M.D. McDaniel. </w:t>
+      <w:ins w:id="178" w:author="Liebman, Matthew Z [AGRON]" w:date="2021-05-04T14:53:00Z">
+        <w:r>
+          <w:rPr>
+            <w:bCs/>
+            <w:iCs/>
+          </w:rPr>
+          <w:t xml:space="preserve">Middleton, T.E., A.L. McCombs, S.R. Gailans, S. Carlson, D.L. Karlen, K.J. Moore, M. Liebman, T.C. Kaspar, M.M. Al-Kaisi, D.A. Laird, M.H. Wiedenhoeft, K. Delate, C.A. Cambardella, M.L. Thompson, E.A. Heaton, and M.D. McDaniel. </w:t>
         </w:r>
         <w:r>
           <w:rPr>
@@ -1828,76 +1696,7 @@
     <w:p>
       <w:pPr>
         <w:rPr>
-          <w:ins w:id="176" w:author="Liebman, Matthew Z [AGRON]" w:date="2021-05-04T14:54:00Z"/>
-          <w:iCs/>
-        </w:rPr>
-      </w:pPr>
-    </w:p>
-    <w:p>
-      <w:pPr>
-        <w:rPr>
-          <w:ins w:id="177" w:author="Liebman, Matthew Z [AGRON]" w:date="2021-05-04T14:54:00Z"/>
-          <w:bCs/>
-          <w:iCs/>
-        </w:rPr>
-      </w:pPr>
-      <w:ins w:id="178" w:author="Liebman, Matthew Z [AGRON]" w:date="2021-05-04T14:54:00Z">
-        <w:r>
-          <w:rPr>
-            <w:iCs/>
-          </w:rPr>
-          <w:t>Liebman</w:t>
-        </w:r>
-        <w:r>
-          <w:rPr>
-            <w:bCs/>
-            <w:iCs/>
-          </w:rPr>
-          <w:t>, M., H.T.X. Nguyen, M.M. Woods, N.D. Hunt, and J.D. Hill. 2021</w:t>
-        </w:r>
-        <w:r>
-          <w:rPr>
-            <w:bCs/>
-            <w:i/>
-            <w:iCs/>
-          </w:rPr>
-          <w:t>.</w:t>
-        </w:r>
-        <w:r>
-          <w:rPr>
-            <w:iCs/>
-          </w:rPr>
-          <w:t xml:space="preserve"> </w:t>
-        </w:r>
-        <w:r>
-          <w:rPr>
-            <w:bCs/>
-            <w:iCs/>
-          </w:rPr>
-          <w:t xml:space="preserve">Weed seedbank diversity and sustainability indicators for simple and more diverse cropping systems. </w:t>
-        </w:r>
-        <w:r>
-          <w:rPr>
-            <w:b/>
-            <w:bCs/>
-            <w:iCs/>
-          </w:rPr>
-          <w:t>Weed Research</w:t>
-        </w:r>
-        <w:r>
-          <w:rPr>
-            <w:bCs/>
-            <w:iCs/>
-          </w:rPr>
-          <w:t>, doi:10.1111/wre.12466.</w:t>
-        </w:r>
-      </w:ins>
-    </w:p>
-    <w:p>
-      <w:pPr>
-        <w:rPr>
           <w:ins w:id="179" w:author="Liebman, Matthew Z [AGRON]" w:date="2021-05-04T14:54:00Z"/>
-          <w:bCs/>
           <w:iCs/>
         </w:rPr>
       </w:pPr>
@@ -1913,26 +1712,37 @@
       <w:ins w:id="181" w:author="Liebman, Matthew Z [AGRON]" w:date="2021-05-04T14:54:00Z">
         <w:r>
           <w:rPr>
-            <w:bCs/>
-            <w:iCs/>
-          </w:rPr>
-          <w:t xml:space="preserve">Hunt, N., M. Liebman, S. </w:t>
-        </w:r>
-        <w:proofErr w:type="spellStart"/>
-        <w:r>
-          <w:rPr>
-            <w:bCs/>
-            <w:iCs/>
-          </w:rPr>
-          <w:t>Thakar</w:t>
-        </w:r>
-        <w:proofErr w:type="spellEnd"/>
-        <w:r>
-          <w:rPr>
-            <w:bCs/>
-            <w:iCs/>
-          </w:rPr>
-          <w:t xml:space="preserve">, and J. Hill. 2020. Fossil energy use, climate change impacts, and air quality-related human health damages of conventional and diversified cropping systems in Iowa, USA. </w:t>
+            <w:iCs/>
+          </w:rPr>
+          <w:t>Liebman</w:t>
+        </w:r>
+        <w:r>
+          <w:rPr>
+            <w:bCs/>
+            <w:iCs/>
+          </w:rPr>
+          <w:t>, M., H.T.X. Nguyen, M.M. Woods, N.D. Hunt, and J.D. Hill. 2021</w:t>
+        </w:r>
+        <w:r>
+          <w:rPr>
+            <w:bCs/>
+            <w:i/>
+            <w:iCs/>
+          </w:rPr>
+          <w:t>.</w:t>
+        </w:r>
+        <w:r>
+          <w:rPr>
+            <w:iCs/>
+          </w:rPr>
+          <w:t xml:space="preserve"> </w:t>
+        </w:r>
+        <w:r>
+          <w:rPr>
+            <w:bCs/>
+            <w:iCs/>
+          </w:rPr>
+          <w:t xml:space="preserve">Weed seedbank diversity and sustainability indicators for simple and more diverse cropping systems. </w:t>
         </w:r>
         <w:r>
           <w:rPr>
@@ -1940,23 +1750,14 @@
             <w:bCs/>
             <w:iCs/>
           </w:rPr>
-          <w:t xml:space="preserve">Environmental Science and Technology, </w:t>
-        </w:r>
-        <w:proofErr w:type="spellStart"/>
-        <w:r>
-          <w:rPr>
-            <w:bCs/>
-            <w:iCs/>
-          </w:rPr>
-          <w:t>doi</w:t>
-        </w:r>
-        <w:proofErr w:type="spellEnd"/>
-        <w:r>
-          <w:rPr>
-            <w:bCs/>
-            <w:iCs/>
-          </w:rPr>
-          <w:t>: 10.1021/acs.est.9b06929.</w:t>
+          <w:t>Weed Research</w:t>
+        </w:r>
+        <w:r>
+          <w:rPr>
+            <w:bCs/>
+            <w:iCs/>
+          </w:rPr>
+          <w:t>, doi:10.1111/wre.12466.</w:t>
         </w:r>
       </w:ins>
     </w:p>
@@ -1977,70 +1778,13 @@
           <w:iCs/>
         </w:rPr>
       </w:pPr>
-      <w:proofErr w:type="spellStart"/>
       <w:ins w:id="184" w:author="Liebman, Matthew Z [AGRON]" w:date="2021-05-04T14:54:00Z">
         <w:r>
           <w:rPr>
             <w:bCs/>
             <w:iCs/>
           </w:rPr>
-          <w:t>Poffenbarger</w:t>
-        </w:r>
-        <w:proofErr w:type="spellEnd"/>
-        <w:r>
-          <w:rPr>
-            <w:bCs/>
-            <w:iCs/>
-          </w:rPr>
-          <w:t xml:space="preserve">, H.J., D.C. </w:t>
-        </w:r>
-        <w:proofErr w:type="spellStart"/>
-        <w:r>
-          <w:rPr>
-            <w:bCs/>
-            <w:iCs/>
-          </w:rPr>
-          <w:t>Olk</w:t>
-        </w:r>
-        <w:proofErr w:type="spellEnd"/>
-        <w:r>
-          <w:rPr>
-            <w:bCs/>
-            <w:iCs/>
-          </w:rPr>
-          <w:t xml:space="preserve">, C. </w:t>
-        </w:r>
-        <w:proofErr w:type="spellStart"/>
-        <w:r>
-          <w:rPr>
-            <w:bCs/>
-            <w:iCs/>
-          </w:rPr>
-          <w:t>Cambardella</w:t>
-        </w:r>
-        <w:proofErr w:type="spellEnd"/>
-        <w:r>
-          <w:rPr>
-            <w:bCs/>
-            <w:iCs/>
-          </w:rPr>
-          <w:t xml:space="preserve">, J. Kersey, M. Liebman, A. </w:t>
-        </w:r>
-        <w:proofErr w:type="spellStart"/>
-        <w:r>
-          <w:rPr>
-            <w:bCs/>
-            <w:iCs/>
-          </w:rPr>
-          <w:t>Mallarino</w:t>
-        </w:r>
-        <w:proofErr w:type="spellEnd"/>
-        <w:r>
-          <w:rPr>
-            <w:bCs/>
-            <w:iCs/>
-          </w:rPr>
-          <w:t xml:space="preserve">, J. Six, and M.J. Castellano. 2020. Whole-profile soil organic matter content, composition, and stability under crop rotations differing in belowground inputs. </w:t>
+          <w:t xml:space="preserve">Hunt, N., M. Liebman, S. Thakar, and J. Hill. 2020. Fossil energy use, climate change impacts, and air quality-related human health damages of conventional and diversified cropping systems in Iowa, USA. </w:t>
         </w:r>
         <w:r>
           <w:rPr>
@@ -2048,14 +1792,14 @@
             <w:bCs/>
             <w:iCs/>
           </w:rPr>
-          <w:t>Agriculture, Ecosystems, and Environment</w:t>
-        </w:r>
-        <w:r>
-          <w:rPr>
-            <w:bCs/>
-            <w:iCs/>
-          </w:rPr>
-          <w:t>, doi:10.1016/j.agee.2019.106810.</w:t>
+          <w:t xml:space="preserve">Environmental Science and Technology, </w:t>
+        </w:r>
+        <w:r>
+          <w:rPr>
+            <w:bCs/>
+            <w:iCs/>
+          </w:rPr>
+          <w:t>doi: 10.1021/acs.est.9b06929.</w:t>
         </w:r>
       </w:ins>
     </w:p>
@@ -2082,22 +1826,7 @@
             <w:bCs/>
             <w:iCs/>
           </w:rPr>
-          <w:t xml:space="preserve">Raza, M.H., C. Harding, M. Liebman, and L.F. Leandro. 2020. </w:t>
-        </w:r>
-        <w:r>
-          <w:rPr>
-            <w:bCs/>
-            <w:iCs/>
-            <w:lang w:bidi="en-US"/>
-          </w:rPr>
-          <w:t>Exploring the potential of high-resolution satellite imagery for the detection of soybean sudden death syndrome</w:t>
-        </w:r>
-        <w:r>
-          <w:rPr>
-            <w:bCs/>
-            <w:iCs/>
-          </w:rPr>
-          <w:t xml:space="preserve">. </w:t>
+          <w:t xml:space="preserve">Poffenbarger, H.J., D.C. Olk, C. Cambardella, J. Kersey, M. Liebman, A. Mallarino, J. Six, and M.J. Castellano. 2020. Whole-profile soil organic matter content, composition, and stability under crop rotations differing in belowground inputs. </w:t>
         </w:r>
         <w:r>
           <w:rPr>
@@ -2105,14 +1834,14 @@
             <w:bCs/>
             <w:iCs/>
           </w:rPr>
-          <w:t>Remote Sensing</w:t>
-        </w:r>
-        <w:r>
-          <w:rPr>
-            <w:bCs/>
-            <w:iCs/>
-          </w:rPr>
-          <w:t xml:space="preserve"> 12: 1213, doi:10.3390/rs12071213.</w:t>
+          <w:t>Agriculture, Ecosystems, and Environment</w:t>
+        </w:r>
+        <w:r>
+          <w:rPr>
+            <w:bCs/>
+            <w:iCs/>
+          </w:rPr>
+          <w:t>, doi:10.1016/j.agee.2019.106810.</w:t>
         </w:r>
       </w:ins>
     </w:p>
@@ -2139,6 +1868,63 @@
             <w:bCs/>
             <w:iCs/>
           </w:rPr>
+          <w:t xml:space="preserve">Raza, M.H., C. Harding, M. Liebman, and L.F. Leandro. 2020. </w:t>
+        </w:r>
+        <w:r>
+          <w:rPr>
+            <w:bCs/>
+            <w:iCs/>
+            <w:lang w:bidi="en-US"/>
+          </w:rPr>
+          <w:t>Exploring the potential of high-resolution satellite imagery for the detection of soybean sudden death syndrome</w:t>
+        </w:r>
+        <w:r>
+          <w:rPr>
+            <w:bCs/>
+            <w:iCs/>
+          </w:rPr>
+          <w:t xml:space="preserve">. </w:t>
+        </w:r>
+        <w:r>
+          <w:rPr>
+            <w:b/>
+            <w:bCs/>
+            <w:iCs/>
+          </w:rPr>
+          <w:t>Remote Sensing</w:t>
+        </w:r>
+        <w:r>
+          <w:rPr>
+            <w:bCs/>
+            <w:iCs/>
+          </w:rPr>
+          <w:t xml:space="preserve"> 12: 1213, doi:10.3390/rs12071213.</w:t>
+        </w:r>
+      </w:ins>
+    </w:p>
+    <w:p>
+      <w:pPr>
+        <w:rPr>
+          <w:ins w:id="191" w:author="Liebman, Matthew Z [AGRON]" w:date="2021-05-04T14:54:00Z"/>
+          <w:bCs/>
+          <w:iCs/>
+        </w:rPr>
+      </w:pPr>
+    </w:p>
+    <w:p>
+      <w:pPr>
+        <w:rPr>
+          <w:ins w:id="192" w:author="Liebman, Matthew Z [AGRON]" w:date="2021-05-04T14:54:00Z"/>
+          <w:bCs/>
+          <w:iCs/>
+        </w:rPr>
+      </w:pPr>
+      <w:ins w:id="193" w:author="Liebman, Matthew Z [AGRON]" w:date="2021-05-04T14:54:00Z">
+        <w:r>
+          <w:rPr>
+            <w:bCs/>
+            <w:iCs/>
+          </w:rPr>
           <w:t xml:space="preserve">Hunt, N., J. Hill, and M. Liebman. 2019. Cropping system diversity effects on nutrient discharge, soil erosion, and agronomic performance. </w:t>
         </w:r>
         <w:r>
@@ -2154,23 +1940,7 @@
             <w:bCs/>
             <w:iCs/>
           </w:rPr>
-          <w:t xml:space="preserve"> 53: 1344-1352, </w:t>
-        </w:r>
-        <w:proofErr w:type="spellStart"/>
-        <w:r>
-          <w:rPr>
-            <w:bCs/>
-            <w:iCs/>
-          </w:rPr>
-          <w:t>doi</w:t>
-        </w:r>
-        <w:proofErr w:type="spellEnd"/>
-        <w:r>
-          <w:rPr>
-            <w:bCs/>
-            <w:iCs/>
-          </w:rPr>
-          <w:t>:</w:t>
+          <w:t xml:space="preserve"> 53: 1344-1352, doi:</w:t>
         </w:r>
         <w:r>
           <w:rPr>
@@ -2207,7 +1977,7 @@
 </file>
 
 <file path=word/endnotes.xml><?xml version="1.0" encoding="utf-8"?>
-<w:endnotes xmlns:wpc="http://schemas.microsoft.com/office/word/2010/wordprocessingCanvas" xmlns:cx="http://schemas.microsoft.com/office/drawing/2014/chartex" xmlns:cx1="http://schemas.microsoft.com/office/drawing/2015/9/8/chartex" xmlns:cx2="http://schemas.microsoft.com/office/drawing/2015/10/21/chartex" xmlns:cx3="http://schemas.microsoft.com/office/drawing/2016/5/9/chartex" xmlns:cx4="http://schemas.microsoft.com/office/drawing/2016/5/10/chartex" xmlns:cx5="http://schemas.microsoft.com/office/drawing/2016/5/11/chartex" xmlns:cx6="http://schemas.microsoft.com/office/drawing/2016/5/12/chartex" xmlns:cx7="http://schemas.microsoft.com/office/drawing/2016/5/13/chartex" xmlns:cx8="http://schemas.microsoft.com/office/drawing/2016/5/14/chartex" xmlns:mc="http://schemas.openxmlformats.org/markup-compatibility/2006" xmlns:aink="http://schemas.microsoft.com/office/drawing/2016/ink" xmlns:am3d="http://schemas.microsoft.com/office/drawing/2017/model3d" xmlns:o="urn:schemas-microsoft-com:office:office" xmlns:r="http://schemas.openxmlformats.org/officeDocument/2006/relationships" xmlns:m="http://schemas.openxmlformats.org/officeDocument/2006/math" xmlns:v="urn:schemas-microsoft-com:vml" xmlns:wp14="http://schemas.microsoft.com/office/word/2010/wordprocessingDrawing" xmlns:wp="http://schemas.openxmlformats.org/drawingml/2006/wordprocessingDrawing" xmlns:w10="urn:schemas-microsoft-com:office:word" xmlns:w="http://schemas.openxmlformats.org/wordprocessingml/2006/main" xmlns:w14="http://schemas.microsoft.com/office/word/2010/wordml" xmlns:w15="http://schemas.microsoft.com/office/word/2012/wordml" xmlns:w16cex="http://schemas.microsoft.com/office/word/2018/wordml/cex" xmlns:w16cid="http://schemas.microsoft.com/office/word/2016/wordml/cid" xmlns:w16="http://schemas.microsoft.com/office/word/2018/wordml" xmlns:w16sdtdh="http://schemas.microsoft.com/office/word/2020/wordml/sdtdatahash" xmlns:w16se="http://schemas.microsoft.com/office/word/2015/wordml/symex" xmlns:wpg="http://schemas.microsoft.com/office/word/2010/wordprocessingGroup" xmlns:wpi="http://schemas.microsoft.com/office/word/2010/wordprocessingInk" xmlns:wne="http://schemas.microsoft.com/office/word/2006/wordml" xmlns:wps="http://schemas.microsoft.com/office/word/2010/wordprocessingShape" mc:Ignorable="w14 w15 w16se w16cid w16 w16cex w16sdtdh wp14">
+<w:endnotes xmlns:wpc="http://schemas.microsoft.com/office/word/2010/wordprocessingCanvas" xmlns:cx="http://schemas.microsoft.com/office/drawing/2014/chartex" xmlns:cx1="http://schemas.microsoft.com/office/drawing/2015/9/8/chartex" xmlns:mc="http://schemas.openxmlformats.org/markup-compatibility/2006" xmlns:o="urn:schemas-microsoft-com:office:office" xmlns:r="http://schemas.openxmlformats.org/officeDocument/2006/relationships" xmlns:m="http://schemas.openxmlformats.org/officeDocument/2006/math" xmlns:v="urn:schemas-microsoft-com:vml" xmlns:wp14="http://schemas.microsoft.com/office/word/2010/wordprocessingDrawing" xmlns:wp="http://schemas.openxmlformats.org/drawingml/2006/wordprocessingDrawing" xmlns:w10="urn:schemas-microsoft-com:office:word" xmlns:w="http://schemas.openxmlformats.org/wordprocessingml/2006/main" xmlns:w14="http://schemas.microsoft.com/office/word/2010/wordml" xmlns:w15="http://schemas.microsoft.com/office/word/2012/wordml" xmlns:w16se="http://schemas.microsoft.com/office/word/2015/wordml/symex" xmlns:wpg="http://schemas.microsoft.com/office/word/2010/wordprocessingGroup" xmlns:wpi="http://schemas.microsoft.com/office/word/2010/wordprocessingInk" xmlns:wne="http://schemas.microsoft.com/office/word/2006/wordml" xmlns:wps="http://schemas.microsoft.com/office/word/2010/wordprocessingShape" mc:Ignorable="w14 w15 w16se wp14">
   <w:endnote w:type="separator" w:id="-1">
     <w:p>
       <w:r>
@@ -2226,7 +1996,7 @@
 </file>
 
 <file path=word/footnotes.xml><?xml version="1.0" encoding="utf-8"?>
-<w:footnotes xmlns:wpc="http://schemas.microsoft.com/office/word/2010/wordprocessingCanvas" xmlns:cx="http://schemas.microsoft.com/office/drawing/2014/chartex" xmlns:cx1="http://schemas.microsoft.com/office/drawing/2015/9/8/chartex" xmlns:cx2="http://schemas.microsoft.com/office/drawing/2015/10/21/chartex" xmlns:cx3="http://schemas.microsoft.com/office/drawing/2016/5/9/chartex" xmlns:cx4="http://schemas.microsoft.com/office/drawing/2016/5/10/chartex" xmlns:cx5="http://schemas.microsoft.com/office/drawing/2016/5/11/chartex" xmlns:cx6="http://schemas.microsoft.com/office/drawing/2016/5/12/chartex" xmlns:cx7="http://schemas.microsoft.com/office/drawing/2016/5/13/chartex" xmlns:cx8="http://schemas.microsoft.com/office/drawing/2016/5/14/chartex" xmlns:mc="http://schemas.openxmlformats.org/markup-compatibility/2006" xmlns:aink="http://schemas.microsoft.com/office/drawing/2016/ink" xmlns:am3d="http://schemas.microsoft.com/office/drawing/2017/model3d" xmlns:o="urn:schemas-microsoft-com:office:office" xmlns:r="http://schemas.openxmlformats.org/officeDocument/2006/relationships" xmlns:m="http://schemas.openxmlformats.org/officeDocument/2006/math" xmlns:v="urn:schemas-microsoft-com:vml" xmlns:wp14="http://schemas.microsoft.com/office/word/2010/wordprocessingDrawing" xmlns:wp="http://schemas.openxmlformats.org/drawingml/2006/wordprocessingDrawing" xmlns:w10="urn:schemas-microsoft-com:office:word" xmlns:w="http://schemas.openxmlformats.org/wordprocessingml/2006/main" xmlns:w14="http://schemas.microsoft.com/office/word/2010/wordml" xmlns:w15="http://schemas.microsoft.com/office/word/2012/wordml" xmlns:w16cex="http://schemas.microsoft.com/office/word/2018/wordml/cex" xmlns:w16cid="http://schemas.microsoft.com/office/word/2016/wordml/cid" xmlns:w16="http://schemas.microsoft.com/office/word/2018/wordml" xmlns:w16sdtdh="http://schemas.microsoft.com/office/word/2020/wordml/sdtdatahash" xmlns:w16se="http://schemas.microsoft.com/office/word/2015/wordml/symex" xmlns:wpg="http://schemas.microsoft.com/office/word/2010/wordprocessingGroup" xmlns:wpi="http://schemas.microsoft.com/office/word/2010/wordprocessingInk" xmlns:wne="http://schemas.microsoft.com/office/word/2006/wordml" xmlns:wps="http://schemas.microsoft.com/office/word/2010/wordprocessingShape" mc:Ignorable="w14 w15 w16se w16cid w16 w16cex w16sdtdh wp14">
+<w:footnotes xmlns:wpc="http://schemas.microsoft.com/office/word/2010/wordprocessingCanvas" xmlns:cx="http://schemas.microsoft.com/office/drawing/2014/chartex" xmlns:cx1="http://schemas.microsoft.com/office/drawing/2015/9/8/chartex" xmlns:mc="http://schemas.openxmlformats.org/markup-compatibility/2006" xmlns:o="urn:schemas-microsoft-com:office:office" xmlns:r="http://schemas.openxmlformats.org/officeDocument/2006/relationships" xmlns:m="http://schemas.openxmlformats.org/officeDocument/2006/math" xmlns:v="urn:schemas-microsoft-com:vml" xmlns:wp14="http://schemas.microsoft.com/office/word/2010/wordprocessingDrawing" xmlns:wp="http://schemas.openxmlformats.org/drawingml/2006/wordprocessingDrawing" xmlns:w10="urn:schemas-microsoft-com:office:word" xmlns:w="http://schemas.openxmlformats.org/wordprocessingml/2006/main" xmlns:w14="http://schemas.microsoft.com/office/word/2010/wordml" xmlns:w15="http://schemas.microsoft.com/office/word/2012/wordml" xmlns:w16se="http://schemas.microsoft.com/office/word/2015/wordml/symex" xmlns:wpg="http://schemas.microsoft.com/office/word/2010/wordprocessingGroup" xmlns:wpi="http://schemas.microsoft.com/office/word/2010/wordprocessingInk" xmlns:wne="http://schemas.microsoft.com/office/word/2006/wordml" xmlns:wps="http://schemas.microsoft.com/office/word/2010/wordprocessingShape" mc:Ignorable="w14 w15 w16se wp14">
   <w:footnote w:type="separator" w:id="-1">
     <w:p>
       <w:r>
@@ -2245,15 +2015,18 @@
 </file>
 
 <file path=word/people.xml><?xml version="1.0" encoding="utf-8"?>
-<w15:people xmlns:wpc="http://schemas.microsoft.com/office/word/2010/wordprocessingCanvas" xmlns:cx="http://schemas.microsoft.com/office/drawing/2014/chartex" xmlns:cx1="http://schemas.microsoft.com/office/drawing/2015/9/8/chartex" xmlns:cx2="http://schemas.microsoft.com/office/drawing/2015/10/21/chartex" xmlns:cx3="http://schemas.microsoft.com/office/drawing/2016/5/9/chartex" xmlns:cx4="http://schemas.microsoft.com/office/drawing/2016/5/10/chartex" xmlns:cx5="http://schemas.microsoft.com/office/drawing/2016/5/11/chartex" xmlns:cx6="http://schemas.microsoft.com/office/drawing/2016/5/12/chartex" xmlns:cx7="http://schemas.microsoft.com/office/drawing/2016/5/13/chartex" xmlns:cx8="http://schemas.microsoft.com/office/drawing/2016/5/14/chartex" xmlns:mc="http://schemas.openxmlformats.org/markup-compatibility/2006" xmlns:aink="http://schemas.microsoft.com/office/drawing/2016/ink" xmlns:am3d="http://schemas.microsoft.com/office/drawing/2017/model3d" xmlns:o="urn:schemas-microsoft-com:office:office" xmlns:r="http://schemas.openxmlformats.org/officeDocument/2006/relationships" xmlns:m="http://schemas.openxmlformats.org/officeDocument/2006/math" xmlns:v="urn:schemas-microsoft-com:vml" xmlns:wp14="http://schemas.microsoft.com/office/word/2010/wordprocessingDrawing" xmlns:wp="http://schemas.openxmlformats.org/drawingml/2006/wordprocessingDrawing" xmlns:w10="urn:schemas-microsoft-com:office:word" xmlns:w="http://schemas.openxmlformats.org/wordprocessingml/2006/main" xmlns:w14="http://schemas.microsoft.com/office/word/2010/wordml" xmlns:w15="http://schemas.microsoft.com/office/word/2012/wordml" xmlns:w16cex="http://schemas.microsoft.com/office/word/2018/wordml/cex" xmlns:w16cid="http://schemas.microsoft.com/office/word/2016/wordml/cid" xmlns:w16="http://schemas.microsoft.com/office/word/2018/wordml" xmlns:w16sdtdh="http://schemas.microsoft.com/office/word/2020/wordml/sdtdatahash" xmlns:w16se="http://schemas.microsoft.com/office/word/2015/wordml/symex" xmlns:wpg="http://schemas.microsoft.com/office/word/2010/wordprocessingGroup" xmlns:wpi="http://schemas.microsoft.com/office/word/2010/wordprocessingInk" xmlns:wne="http://schemas.microsoft.com/office/word/2006/wordml" xmlns:wps="http://schemas.microsoft.com/office/word/2010/wordprocessingShape" mc:Ignorable="w14 w15 w16se w16cid w16 w16cex w16sdtdh wp14">
+<w15:people xmlns:wpc="http://schemas.microsoft.com/office/word/2010/wordprocessingCanvas" xmlns:cx="http://schemas.microsoft.com/office/drawing/2014/chartex" xmlns:cx1="http://schemas.microsoft.com/office/drawing/2015/9/8/chartex" xmlns:mc="http://schemas.openxmlformats.org/markup-compatibility/2006" xmlns:o="urn:schemas-microsoft-com:office:office" xmlns:r="http://schemas.openxmlformats.org/officeDocument/2006/relationships" xmlns:m="http://schemas.openxmlformats.org/officeDocument/2006/math" xmlns:v="urn:schemas-microsoft-com:vml" xmlns:wp14="http://schemas.microsoft.com/office/word/2010/wordprocessingDrawing" xmlns:wp="http://schemas.openxmlformats.org/drawingml/2006/wordprocessingDrawing" xmlns:w10="urn:schemas-microsoft-com:office:word" xmlns:w="http://schemas.openxmlformats.org/wordprocessingml/2006/main" xmlns:w14="http://schemas.microsoft.com/office/word/2010/wordml" xmlns:w15="http://schemas.microsoft.com/office/word/2012/wordml" xmlns:w16se="http://schemas.microsoft.com/office/word/2015/wordml/symex" xmlns:wpg="http://schemas.microsoft.com/office/word/2010/wordprocessingGroup" xmlns:wpi="http://schemas.microsoft.com/office/word/2010/wordprocessingInk" xmlns:wne="http://schemas.microsoft.com/office/word/2006/wordml" xmlns:wps="http://schemas.microsoft.com/office/word/2010/wordprocessingShape" mc:Ignorable="w14 w15 w16se wp14">
   <w15:person w15:author="Liebman, Matthew Z [AGRON]">
     <w15:presenceInfo w15:providerId="AD" w15:userId="S::mliebman@iastate.edu::28d82a51-c5a1-4aed-b7b1-cf2f9370c8e5"/>
+  </w15:person>
+  <w15:person w15:author="Nichols, Virginia A">
+    <w15:presenceInfo w15:providerId="None" w15:userId="Nichols, Virginia A"/>
   </w15:person>
 </w15:people>
 </file>
 
 <file path=word/styles.xml><?xml version="1.0" encoding="utf-8"?>
-<w:styles xmlns:mc="http://schemas.openxmlformats.org/markup-compatibility/2006" xmlns:r="http://schemas.openxmlformats.org/officeDocument/2006/relationships" xmlns:w="http://schemas.openxmlformats.org/wordprocessingml/2006/main" xmlns:w14="http://schemas.microsoft.com/office/word/2010/wordml" xmlns:w15="http://schemas.microsoft.com/office/word/2012/wordml" xmlns:w16cex="http://schemas.microsoft.com/office/word/2018/wordml/cex" xmlns:w16cid="http://schemas.microsoft.com/office/word/2016/wordml/cid" xmlns:w16="http://schemas.microsoft.com/office/word/2018/wordml" xmlns:w16sdtdh="http://schemas.microsoft.com/office/word/2020/wordml/sdtdatahash" xmlns:w16se="http://schemas.microsoft.com/office/word/2015/wordml/symex" mc:Ignorable="w14 w15 w16se w16cid w16 w16cex w16sdtdh">
+<w:styles xmlns:mc="http://schemas.openxmlformats.org/markup-compatibility/2006" xmlns:r="http://schemas.openxmlformats.org/officeDocument/2006/relationships" xmlns:w="http://schemas.openxmlformats.org/wordprocessingml/2006/main" xmlns:w14="http://schemas.microsoft.com/office/word/2010/wordml" xmlns:w15="http://schemas.microsoft.com/office/word/2012/wordml" xmlns:w16se="http://schemas.microsoft.com/office/word/2015/wordml/symex" mc:Ignorable="w14 w15 w16se">
   <w:docDefaults>
     <w:rPrDefault>
       <w:rPr>
@@ -2265,7 +2038,7 @@
     </w:rPrDefault>
     <w:pPrDefault/>
   </w:docDefaults>
-  <w:latentStyles w:defLockedState="0" w:defUIPriority="99" w:defSemiHidden="0" w:defUnhideWhenUsed="0" w:defQFormat="0" w:count="376">
+  <w:latentStyles w:defLockedState="0" w:defUIPriority="99" w:defSemiHidden="0" w:defUnhideWhenUsed="0" w:defQFormat="0" w:count="371">
     <w:lsdException w:name="Normal" w:uiPriority="0" w:qFormat="1"/>
     <w:lsdException w:name="heading 1" w:uiPriority="9" w:qFormat="1"/>
     <w:lsdException w:name="heading 2" w:semiHidden="1" w:uiPriority="9" w:unhideWhenUsed="1" w:qFormat="1"/>
@@ -2637,9 +2410,6 @@
     <w:lsdException w:name="List Table 5 Dark Accent 6" w:uiPriority="50"/>
     <w:lsdException w:name="List Table 6 Colorful Accent 6" w:uiPriority="51"/>
     <w:lsdException w:name="List Table 7 Colorful Accent 6" w:uiPriority="52"/>
-    <w:lsdException w:name="Mention" w:semiHidden="1" w:unhideWhenUsed="1"/>
-    <w:lsdException w:name="Smart Hyperlink" w:semiHidden="1" w:unhideWhenUsed="1"/>
-    <w:lsdException w:name="Smart Link" w:semiHidden="1" w:unhideWhenUsed="1"/>
   </w:latentStyles>
   <w:style w:type="paragraph" w:default="1" w:styleId="Normal">
     <w:name w:val="Normal"/>
@@ -2714,6 +2484,33 @@
     <w:uiPriority w:val="99"/>
     <w:semiHidden/>
     <w:rsid w:val="005E77F5"/>
+  </w:style>
+  <w:style w:type="paragraph" w:styleId="BalloonText">
+    <w:name w:val="Balloon Text"/>
+    <w:basedOn w:val="Normal"/>
+    <w:link w:val="BalloonTextChar"/>
+    <w:uiPriority w:val="99"/>
+    <w:semiHidden/>
+    <w:unhideWhenUsed/>
+    <w:rsid w:val="00795DB6"/>
+    <w:rPr>
+      <w:rFonts w:ascii="Segoe UI" w:hAnsi="Segoe UI" w:cs="Segoe UI"/>
+      <w:sz w:val="18"/>
+      <w:szCs w:val="18"/>
+    </w:rPr>
+  </w:style>
+  <w:style w:type="character" w:customStyle="1" w:styleId="BalloonTextChar">
+    <w:name w:val="Balloon Text Char"/>
+    <w:basedOn w:val="DefaultParagraphFont"/>
+    <w:link w:val="BalloonText"/>
+    <w:uiPriority w:val="99"/>
+    <w:semiHidden/>
+    <w:rsid w:val="00795DB6"/>
+    <w:rPr>
+      <w:rFonts w:ascii="Segoe UI" w:hAnsi="Segoe UI" w:cs="Segoe UI"/>
+      <w:sz w:val="18"/>
+      <w:szCs w:val="18"/>
+    </w:rPr>
   </w:style>
 </w:styles>
 </file>

</xml_diff>